<commit_message>
Working 1.0 Version with Manual
</commit_message>
<xml_diff>
--- a/Instructions.docx
+++ b/Instructions.docx
@@ -240,7 +240,25 @@
           <w:sz w:val="24"/>
           <w:szCs w:val="24"/>
         </w:rPr>
-        <w:t>3 x MG90S Servos</w:t>
+        <w:t>3 x MG90S</w:t>
+      </w:r>
+      <w:r>
+        <w:rPr>
+          <w:i/>
+          <w:iCs/>
+          <w:sz w:val="24"/>
+          <w:szCs w:val="24"/>
+        </w:rPr>
+        <w:t xml:space="preserve"> or SG90</w:t>
+      </w:r>
+      <w:r>
+        <w:rPr>
+          <w:i/>
+          <w:iCs/>
+          <w:sz w:val="24"/>
+          <w:szCs w:val="24"/>
+        </w:rPr>
+        <w:t xml:space="preserve"> Servos</w:t>
       </w:r>
     </w:p>
     <w:p>
@@ -265,6 +283,15 @@
           <w:szCs w:val="24"/>
         </w:rPr>
         <w:t>1 x MG946-180</w:t>
+      </w:r>
+      <w:r>
+        <w:rPr>
+          <w:i/>
+          <w:iCs/>
+          <w:sz w:val="24"/>
+          <w:szCs w:val="24"/>
+        </w:rPr>
+        <w:t xml:space="preserve"> or similar</w:t>
       </w:r>
     </w:p>
     <w:p>
@@ -515,10 +542,13 @@
           <w:numId w:val="1"/>
         </w:numPr>
         <w:rPr>
+          <w:rStyle w:val="Hyperlink"/>
           <w:i/>
           <w:iCs/>
+          <w:color w:val="auto"/>
           <w:sz w:val="24"/>
           <w:szCs w:val="24"/>
+          <w:u w:val="none"/>
         </w:rPr>
       </w:pPr>
       <w:r>
@@ -564,8 +594,20 @@
           <w:sz w:val="24"/>
           <w:szCs w:val="24"/>
         </w:rPr>
-        <w:t>1m WS2811 RGB LED 144leds/m</w:t>
-      </w:r>
+        <w:t xml:space="preserve">1 x </w:t>
+      </w:r>
+      <w:hyperlink r:id="rId11" w:history="1">
+        <w:r>
+          <w:rPr>
+            <w:rStyle w:val="Hyperlink"/>
+            <w:i/>
+            <w:iCs/>
+            <w:sz w:val="24"/>
+            <w:szCs w:val="24"/>
+          </w:rPr>
+          <w:t>40mm Speaker</w:t>
+        </w:r>
+      </w:hyperlink>
     </w:p>
     <w:p>
       <w:pPr>
@@ -588,7 +630,7 @@
           <w:sz w:val="24"/>
           <w:szCs w:val="24"/>
         </w:rPr>
-        <w:t>2 x Paperclips</w:t>
+        <w:t>1m WS2811 RGB LED 144leds/m</w:t>
       </w:r>
     </w:p>
     <w:p>
@@ -612,7 +654,16 @@
           <w:sz w:val="24"/>
           <w:szCs w:val="24"/>
         </w:rPr>
-        <w:t>Primer filler paint</w:t>
+        <w:t>a</w:t>
+      </w:r>
+      <w:r>
+        <w:rPr>
+          <w:i/>
+          <w:iCs/>
+          <w:sz w:val="24"/>
+          <w:szCs w:val="24"/>
+        </w:rPr>
+        <w:t xml:space="preserve"> Paperclip</w:t>
       </w:r>
     </w:p>
     <w:p>
@@ -636,7 +687,7 @@
           <w:sz w:val="24"/>
           <w:szCs w:val="24"/>
         </w:rPr>
-        <w:t>Heat shrink</w:t>
+        <w:t>Primer filler paint</w:t>
       </w:r>
     </w:p>
     <w:p>
@@ -660,7 +711,7 @@
           <w:sz w:val="24"/>
           <w:szCs w:val="24"/>
         </w:rPr>
-        <w:t>Wet &amp; Dry Sandpaper (240/400/800/1200/2000)</w:t>
+        <w:t>Heat shrink</w:t>
       </w:r>
     </w:p>
     <w:p>
@@ -684,7 +735,7 @@
           <w:sz w:val="24"/>
           <w:szCs w:val="24"/>
         </w:rPr>
-        <w:t>Gloss White Spray Paint (with 2k Clearcoat ideally)</w:t>
+        <w:t>Wet &amp; Dry Sandpaper (240/400/800/1200/2000)</w:t>
       </w:r>
     </w:p>
     <w:p>
@@ -708,7 +759,7 @@
           <w:sz w:val="24"/>
           <w:szCs w:val="24"/>
         </w:rPr>
-        <w:t>Window Tint film</w:t>
+        <w:t>Gloss White Spray Paint (with 2k Clearcoat ideally)</w:t>
       </w:r>
     </w:p>
     <w:p>
@@ -732,7 +783,7 @@
           <w:sz w:val="24"/>
           <w:szCs w:val="24"/>
         </w:rPr>
-        <w:t>Cyanoacrylate (super glue)</w:t>
+        <w:t>Window Tint film</w:t>
       </w:r>
     </w:p>
     <w:p>
@@ -756,7 +807,7 @@
           <w:sz w:val="24"/>
           <w:szCs w:val="24"/>
         </w:rPr>
-        <w:t>Double sided tape or Hot Glue Gun</w:t>
+        <w:t>Cyanoacrylate (super glue)</w:t>
       </w:r>
     </w:p>
     <w:p>
@@ -780,16 +831,7 @@
           <w:sz w:val="24"/>
           <w:szCs w:val="24"/>
         </w:rPr>
-        <w:t xml:space="preserve">M2 &amp; </w:t>
-      </w:r>
-      <w:r>
-        <w:rPr>
-          <w:i/>
-          <w:iCs/>
-          <w:sz w:val="24"/>
-          <w:szCs w:val="24"/>
-        </w:rPr>
-        <w:t>M3 Screws (assorted lengths)</w:t>
+        <w:t>Double sided tape or Hot Glue Gun</w:t>
       </w:r>
     </w:p>
     <w:p>
@@ -813,7 +855,16 @@
           <w:sz w:val="24"/>
           <w:szCs w:val="24"/>
         </w:rPr>
-        <w:t>Soldering Iron &amp; Solder</w:t>
+        <w:t xml:space="preserve">M2 &amp; </w:t>
+      </w:r>
+      <w:r>
+        <w:rPr>
+          <w:i/>
+          <w:iCs/>
+          <w:sz w:val="24"/>
+          <w:szCs w:val="24"/>
+        </w:rPr>
+        <w:t>M3 Screws (assorted lengths)</w:t>
       </w:r>
     </w:p>
     <w:p>
@@ -837,6 +888,30 @@
           <w:sz w:val="24"/>
           <w:szCs w:val="24"/>
         </w:rPr>
+        <w:t>Soldering Iron &amp; Solder</w:t>
+      </w:r>
+    </w:p>
+    <w:p>
+      <w:pPr>
+        <w:pStyle w:val="ListParagraph"/>
+        <w:numPr>
+          <w:ilvl w:val="0"/>
+          <w:numId w:val="1"/>
+        </w:numPr>
+        <w:rPr>
+          <w:i/>
+          <w:iCs/>
+          <w:sz w:val="24"/>
+          <w:szCs w:val="24"/>
+        </w:rPr>
+      </w:pPr>
+      <w:r>
+        <w:rPr>
+          <w:i/>
+          <w:iCs/>
+          <w:sz w:val="24"/>
+          <w:szCs w:val="24"/>
+        </w:rPr>
         <w:t xml:space="preserve">Wire (assorted lengths – Servo extension &amp; female to female jumper wires desirable) </w:t>
       </w:r>
     </w:p>
@@ -877,7 +952,10 @@
         </w:numPr>
       </w:pPr>
       <w:r>
-        <w:t>Body - 25% infill, upside down orientation, tree supports with additional supporting neck</w:t>
+        <w:t xml:space="preserve">Body - 25% infill, upside down orientation, tree supports with additional supporting </w:t>
+      </w:r>
+      <w:r>
+        <w:t>where the base stand slots into it.</w:t>
       </w:r>
     </w:p>
     <w:p>
@@ -937,7 +1015,13 @@
         </w:numPr>
       </w:pPr>
       <w:r>
-        <w:t>Light bar – Grey/Black Resin (anything dark/opaque to limit light bleed)</w:t>
+        <w:t xml:space="preserve">Light bar – </w:t>
+      </w:r>
+      <w:r>
+        <w:t xml:space="preserve"> </w:t>
+      </w:r>
+      <w:r>
+        <w:t>anything dark/opaque to limit light bleed</w:t>
       </w:r>
     </w:p>
     <w:p>
@@ -1018,7 +1102,7 @@
                     <pic:cNvPicPr/>
                   </pic:nvPicPr>
                   <pic:blipFill>
-                    <a:blip r:embed="rId11"/>
+                    <a:blip r:embed="rId12"/>
                     <a:stretch>
                       <a:fillRect/>
                     </a:stretch>
@@ -1065,7 +1149,7 @@
                     <pic:cNvPicPr/>
                   </pic:nvPicPr>
                   <pic:blipFill>
-                    <a:blip r:embed="rId12"/>
+                    <a:blip r:embed="rId13"/>
                     <a:stretch>
                       <a:fillRect/>
                     </a:stretch>
@@ -1145,7 +1229,7 @@
                     <pic:cNvPicPr/>
                   </pic:nvPicPr>
                   <pic:blipFill>
-                    <a:blip r:embed="rId13"/>
+                    <a:blip r:embed="rId14"/>
                     <a:stretch>
                       <a:fillRect/>
                     </a:stretch>
@@ -1420,7 +1504,7 @@
                     <pic:cNvPicPr/>
                   </pic:nvPicPr>
                   <pic:blipFill>
-                    <a:blip r:embed="rId14"/>
+                    <a:blip r:embed="rId15"/>
                     <a:stretch>
                       <a:fillRect/>
                     </a:stretch>
@@ -1694,7 +1778,7 @@
                     <pic:cNvPicPr/>
                   </pic:nvPicPr>
                   <pic:blipFill>
-                    <a:blip r:embed="rId15"/>
+                    <a:blip r:embed="rId16"/>
                     <a:stretch>
                       <a:fillRect/>
                     </a:stretch>
@@ -1736,6 +1820,9 @@
     <w:p>
       <w:r>
         <w:t>Insert the two MG90S servos into the Servo Slides pushing the servo lead through the hole on the back on the same side the cable exists the servo. Note the servo slides one has the connector hole at the top and one at the bottom. Servo’s are orientated as shown below with the servo gear at the top on both sides.</w:t>
+      </w:r>
+      <w:r>
+        <w:t xml:space="preserve"> The middle servo is mounted from the rear (pic shows it from the front).</w:t>
       </w:r>
     </w:p>
     <w:p>
@@ -1903,7 +1990,7 @@
                     <pic:cNvPicPr/>
                   </pic:nvPicPr>
                   <pic:blipFill>
-                    <a:blip r:embed="rId16"/>
+                    <a:blip r:embed="rId17"/>
                     <a:stretch>
                       <a:fillRect/>
                     </a:stretch>
@@ -1925,6 +2012,142 @@
       </w:r>
     </w:p>
     <w:p>
+      <w:r>
+        <w:rPr>
+          <w:noProof/>
+        </w:rPr>
+        <mc:AlternateContent>
+          <mc:Choice Requires="wps">
+            <w:drawing>
+              <wp:anchor distT="0" distB="0" distL="114300" distR="114300" simplePos="0" relativeHeight="251678720" behindDoc="0" locked="0" layoutInCell="1" allowOverlap="1" wp14:anchorId="5CE27635" wp14:editId="0C306978">
+                <wp:simplePos x="0" y="0"/>
+                <wp:positionH relativeFrom="column">
+                  <wp:posOffset>1618615</wp:posOffset>
+                </wp:positionH>
+                <wp:positionV relativeFrom="paragraph">
+                  <wp:posOffset>543242</wp:posOffset>
+                </wp:positionV>
+                <wp:extent cx="885825" cy="254000"/>
+                <wp:effectExtent l="0" t="0" r="0" b="0"/>
+                <wp:wrapNone/>
+                <wp:docPr id="33" name="TextBox 32">
+                  <a:extLst xmlns:a="http://schemas.openxmlformats.org/drawingml/2006/main">
+                    <a:ext uri="{FF2B5EF4-FFF2-40B4-BE49-F238E27FC236}">
+                      <a16:creationId xmlns:a16="http://schemas.microsoft.com/office/drawing/2014/main" id="{0F6C2A60-9720-F607-567B-79715BD1A59B}"/>
+                    </a:ext>
+                  </a:extLst>
+                </wp:docPr>
+                <wp:cNvGraphicFramePr/>
+                <a:graphic xmlns:a="http://schemas.openxmlformats.org/drawingml/2006/main">
+                  <a:graphicData uri="http://schemas.microsoft.com/office/word/2010/wordprocessingShape">
+                    <wps:wsp>
+                      <wps:cNvSpPr txBox="1"/>
+                      <wps:spPr>
+                        <a:xfrm>
+                          <a:off x="0" y="0"/>
+                          <a:ext cx="885825" cy="254000"/>
+                        </a:xfrm>
+                        <a:prstGeom prst="rect">
+                          <a:avLst/>
+                        </a:prstGeom>
+                        <a:noFill/>
+                      </wps:spPr>
+                      <wps:txbx>
+                        <w:txbxContent>
+                          <w:p>
+                            <w:pPr>
+                              <w:rPr>
+                                <w:rFonts w:hAnsi="Aptos"/>
+                                <w:color w:val="000000" w:themeColor="text1"/>
+                                <w:kern w:val="24"/>
+                                <w:sz w:val="24"/>
+                                <w:szCs w:val="24"/>
+                                <w14:ligatures w14:val="none"/>
+                              </w:rPr>
+                            </w:pPr>
+                            <w:r>
+                              <w:rPr>
+                                <w:rFonts w:hAnsi="Aptos"/>
+                                <w:color w:val="000000" w:themeColor="text1"/>
+                                <w:kern w:val="24"/>
+                                <w:sz w:val="24"/>
+                                <w:szCs w:val="24"/>
+                              </w:rPr>
+                              <w:t>3</w:t>
+                            </w:r>
+                            <w:r>
+                              <w:rPr>
+                                <w:rFonts w:hAnsi="Aptos"/>
+                                <w:color w:val="000000" w:themeColor="text1"/>
+                                <w:kern w:val="24"/>
+                                <w:sz w:val="24"/>
+                                <w:szCs w:val="24"/>
+                              </w:rPr>
+                              <w:t xml:space="preserve"> mm</w:t>
+                            </w:r>
+                          </w:p>
+                        </w:txbxContent>
+                      </wps:txbx>
+                      <wps:bodyPr wrap="square" rtlCol="0">
+                        <a:noAutofit/>
+                      </wps:bodyPr>
+                    </wps:wsp>
+                  </a:graphicData>
+                </a:graphic>
+                <wp14:sizeRelV relativeFrom="margin">
+                  <wp14:pctHeight>0</wp14:pctHeight>
+                </wp14:sizeRelV>
+              </wp:anchor>
+            </w:drawing>
+          </mc:Choice>
+          <mc:Fallback>
+            <w:pict>
+              <v:shapetype w14:anchorId="5CE27635" id="_x0000_t202" coordsize="21600,21600" o:spt="202" path="m,l,21600r21600,l21600,xe">
+                <v:stroke joinstyle="miter"/>
+                <v:path gradientshapeok="t" o:connecttype="rect"/>
+              </v:shapetype>
+              <v:shape id="TextBox 32" o:spid="_x0000_s1026" type="#_x0000_t202" style="position:absolute;margin-left:127.45pt;margin-top:42.75pt;width:69.75pt;height:20pt;z-index:251678720;visibility:visible;mso-wrap-style:square;mso-height-percent:0;mso-wrap-distance-left:9pt;mso-wrap-distance-top:0;mso-wrap-distance-right:9pt;mso-wrap-distance-bottom:0;mso-position-horizontal:absolute;mso-position-horizontal-relative:text;mso-position-vertical:absolute;mso-position-vertical-relative:text;mso-height-percent:0;mso-height-relative:margin;v-text-anchor:top" o:gfxdata="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" filled="f" stroked="f">
+                <v:textbox>
+                  <w:txbxContent>
+                    <w:p>
+                      <w:pPr>
+                        <w:rPr>
+                          <w:rFonts w:hAnsi="Aptos"/>
+                          <w:color w:val="000000" w:themeColor="text1"/>
+                          <w:kern w:val="24"/>
+                          <w:sz w:val="24"/>
+                          <w:szCs w:val="24"/>
+                          <w14:ligatures w14:val="none"/>
+                        </w:rPr>
+                      </w:pPr>
+                      <w:r>
+                        <w:rPr>
+                          <w:rFonts w:hAnsi="Aptos"/>
+                          <w:color w:val="000000" w:themeColor="text1"/>
+                          <w:kern w:val="24"/>
+                          <w:sz w:val="24"/>
+                          <w:szCs w:val="24"/>
+                        </w:rPr>
+                        <w:t>3</w:t>
+                      </w:r>
+                      <w:r>
+                        <w:rPr>
+                          <w:rFonts w:hAnsi="Aptos"/>
+                          <w:color w:val="000000" w:themeColor="text1"/>
+                          <w:kern w:val="24"/>
+                          <w:sz w:val="24"/>
+                          <w:szCs w:val="24"/>
+                        </w:rPr>
+                        <w:t xml:space="preserve"> mm</w:t>
+                      </w:r>
+                    </w:p>
+                  </w:txbxContent>
+                </v:textbox>
+              </v:shape>
+            </w:pict>
+          </mc:Fallback>
+        </mc:AlternateContent>
+      </w:r>
       <w:r>
         <w:rPr>
           <w:noProof/>
@@ -2008,11 +2231,7 @@
           </mc:Choice>
           <mc:Fallback>
             <w:pict>
-              <v:shapetype w14:anchorId="338321A9" id="_x0000_t202" coordsize="21600,21600" o:spt="202" path="m,l,21600r21600,l21600,xe">
-                <v:stroke joinstyle="miter"/>
-                <v:path gradientshapeok="t" o:connecttype="rect"/>
-              </v:shapetype>
-              <v:shape id="TextBox 35" o:spid="_x0000_s1026" type="#_x0000_t202" style="position:absolute;margin-left:243pt;margin-top:42.05pt;width:63pt;height:20pt;z-index:251681792;visibility:visible;mso-wrap-style:square;mso-width-percent:0;mso-height-percent:0;mso-wrap-distance-left:9pt;mso-wrap-distance-top:0;mso-wrap-distance-right:9pt;mso-wrap-distance-bottom:0;mso-position-horizontal:absolute;mso-position-horizontal-relative:text;mso-position-vertical:absolute;mso-position-vertical-relative:text;mso-width-percent:0;mso-height-percent:0;mso-width-relative:margin;mso-height-relative:margin;v-text-anchor:top" o:gfxdata="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" filled="f" stroked="f">
+              <v:shape w14:anchorId="338321A9" id="TextBox 35" o:spid="_x0000_s1027" type="#_x0000_t202" style="position:absolute;margin-left:243pt;margin-top:42.05pt;width:63pt;height:20pt;z-index:251681792;visibility:visible;mso-wrap-style:square;mso-width-percent:0;mso-height-percent:0;mso-wrap-distance-left:9pt;mso-wrap-distance-top:0;mso-wrap-distance-right:9pt;mso-wrap-distance-bottom:0;mso-position-horizontal:absolute;mso-position-horizontal-relative:text;mso-position-vertical:absolute;mso-position-vertical-relative:text;mso-width-percent:0;mso-height-percent:0;mso-width-relative:margin;mso-height-relative:margin;v-text-anchor:top" o:gfxdata="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" filled="f" stroked="f">
                 <v:textbox>
                   <w:txbxContent>
                     <w:p>
@@ -2059,7 +2278,329 @@
         <mc:AlternateContent>
           <mc:Choice Requires="wps">
             <w:drawing>
-              <wp:anchor distT="0" distB="0" distL="114300" distR="114300" simplePos="0" relativeHeight="251676672" behindDoc="0" locked="0" layoutInCell="1" allowOverlap="1" wp14:anchorId="22D54D80" wp14:editId="60E4AEA8">
+              <wp:anchor distT="0" distB="0" distL="114300" distR="114300" simplePos="0" relativeHeight="251674624" behindDoc="0" locked="0" layoutInCell="1" allowOverlap="1" wp14:anchorId="332B7F32" wp14:editId="401B63F4">
+                <wp:simplePos x="0" y="0"/>
+                <wp:positionH relativeFrom="column">
+                  <wp:posOffset>1618615</wp:posOffset>
+                </wp:positionH>
+                <wp:positionV relativeFrom="paragraph">
+                  <wp:posOffset>238442</wp:posOffset>
+                </wp:positionV>
+                <wp:extent cx="0" cy="447040"/>
+                <wp:effectExtent l="76200" t="38100" r="57150" b="48260"/>
+                <wp:wrapNone/>
+                <wp:docPr id="25" name="Straight Arrow Connector 24">
+                  <a:extLst xmlns:a="http://schemas.openxmlformats.org/drawingml/2006/main">
+                    <a:ext uri="{FF2B5EF4-FFF2-40B4-BE49-F238E27FC236}">
+                      <a16:creationId xmlns:a16="http://schemas.microsoft.com/office/drawing/2014/main" id="{8352223E-9359-26DA-FFE0-5F812D3A917E}"/>
+                    </a:ext>
+                  </a:extLst>
+                </wp:docPr>
+                <wp:cNvGraphicFramePr>
+                  <a:graphicFrameLocks xmlns:a="http://schemas.openxmlformats.org/drawingml/2006/main"/>
+                </wp:cNvGraphicFramePr>
+                <a:graphic xmlns:a="http://schemas.openxmlformats.org/drawingml/2006/main">
+                  <a:graphicData uri="http://schemas.microsoft.com/office/word/2010/wordprocessingShape">
+                    <wps:wsp>
+                      <wps:cNvCnPr>
+                        <a:cxnSpLocks/>
+                      </wps:cNvCnPr>
+                      <wps:spPr>
+                        <a:xfrm>
+                          <a:off x="0" y="0"/>
+                          <a:ext cx="0" cy="447040"/>
+                        </a:xfrm>
+                        <a:prstGeom prst="straightConnector1">
+                          <a:avLst/>
+                        </a:prstGeom>
+                        <a:ln>
+                          <a:headEnd type="triangle"/>
+                          <a:tailEnd type="triangle"/>
+                        </a:ln>
+                      </wps:spPr>
+                      <wps:style>
+                        <a:lnRef idx="2">
+                          <a:schemeClr val="accent1"/>
+                        </a:lnRef>
+                        <a:fillRef idx="0">
+                          <a:schemeClr val="accent1"/>
+                        </a:fillRef>
+                        <a:effectRef idx="1">
+                          <a:schemeClr val="accent1"/>
+                        </a:effectRef>
+                        <a:fontRef idx="minor">
+                          <a:schemeClr val="tx1"/>
+                        </a:fontRef>
+                      </wps:style>
+                      <wps:bodyPr/>
+                    </wps:wsp>
+                  </a:graphicData>
+                </a:graphic>
+              </wp:anchor>
+            </w:drawing>
+          </mc:Choice>
+          <mc:Fallback>
+            <w:pict>
+              <v:shapetype w14:anchorId="79D6680C" id="_x0000_t32" coordsize="21600,21600" o:spt="32" o:oned="t" path="m,l21600,21600e" filled="f">
+                <v:path arrowok="t" fillok="f" o:connecttype="none"/>
+                <o:lock v:ext="edit" shapetype="t"/>
+              </v:shapetype>
+              <v:shape id="Straight Arrow Connector 24" o:spid="_x0000_s1026" type="#_x0000_t32" style="position:absolute;margin-left:127.45pt;margin-top:18.75pt;width:0;height:35.2pt;z-index:251674624;visibility:visible;mso-wrap-style:square;mso-wrap-distance-left:9pt;mso-wrap-distance-top:0;mso-wrap-distance-right:9pt;mso-wrap-distance-bottom:0;mso-position-horizontal:absolute;mso-position-horizontal-relative:text;mso-position-vertical:absolute;mso-position-vertical-relative:text" o:gfxdata="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" strokecolor="#156082 [3204]" strokeweight="1pt">
+                <v:stroke startarrow="block" endarrow="block" joinstyle="miter"/>
+                <o:lock v:ext="edit" shapetype="f"/>
+              </v:shape>
+            </w:pict>
+          </mc:Fallback>
+        </mc:AlternateContent>
+      </w:r>
+      <w:r>
+        <w:rPr>
+          <w:noProof/>
+        </w:rPr>
+        <mc:AlternateContent>
+          <mc:Choice Requires="wps">
+            <w:drawing>
+              <wp:anchor distT="0" distB="0" distL="114300" distR="114300" simplePos="0" relativeHeight="251672576" behindDoc="0" locked="0" layoutInCell="1" allowOverlap="1" wp14:anchorId="229A3B50" wp14:editId="564B504F">
+                <wp:simplePos x="0" y="0"/>
+                <wp:positionH relativeFrom="column">
+                  <wp:posOffset>1689417</wp:posOffset>
+                </wp:positionH>
+                <wp:positionV relativeFrom="paragraph">
+                  <wp:posOffset>250825</wp:posOffset>
+                </wp:positionV>
+                <wp:extent cx="375920" cy="0"/>
+                <wp:effectExtent l="19050" t="19050" r="24130" b="38100"/>
+                <wp:wrapNone/>
+                <wp:docPr id="18" name="Straight Connector 17">
+                  <a:extLst xmlns:a="http://schemas.openxmlformats.org/drawingml/2006/main">
+                    <a:ext uri="{FF2B5EF4-FFF2-40B4-BE49-F238E27FC236}">
+                      <a16:creationId xmlns:a16="http://schemas.microsoft.com/office/drawing/2014/main" id="{2E44288D-6BEA-4684-FBC1-FE0E3D540FD4}"/>
+                    </a:ext>
+                  </a:extLst>
+                </wp:docPr>
+                <wp:cNvGraphicFramePr>
+                  <a:graphicFrameLocks xmlns:a="http://schemas.openxmlformats.org/drawingml/2006/main"/>
+                </wp:cNvGraphicFramePr>
+                <a:graphic xmlns:a="http://schemas.openxmlformats.org/drawingml/2006/main">
+                  <a:graphicData uri="http://schemas.microsoft.com/office/word/2010/wordprocessingShape">
+                    <wps:wsp>
+                      <wps:cNvCnPr>
+                        <a:cxnSpLocks/>
+                      </wps:cNvCnPr>
+                      <wps:spPr>
+                        <a:xfrm flipH="1">
+                          <a:off x="0" y="0"/>
+                          <a:ext cx="375920" cy="0"/>
+                        </a:xfrm>
+                        <a:prstGeom prst="line">
+                          <a:avLst/>
+                        </a:prstGeom>
+                        <a:ln w="57150"/>
+                      </wps:spPr>
+                      <wps:style>
+                        <a:lnRef idx="2">
+                          <a:schemeClr val="dk1"/>
+                        </a:lnRef>
+                        <a:fillRef idx="0">
+                          <a:schemeClr val="dk1"/>
+                        </a:fillRef>
+                        <a:effectRef idx="1">
+                          <a:schemeClr val="dk1"/>
+                        </a:effectRef>
+                        <a:fontRef idx="minor">
+                          <a:schemeClr val="tx1"/>
+                        </a:fontRef>
+                      </wps:style>
+                      <wps:bodyPr/>
+                    </wps:wsp>
+                  </a:graphicData>
+                </a:graphic>
+                <wp14:sizeRelH relativeFrom="margin">
+                  <wp14:pctWidth>0</wp14:pctWidth>
+                </wp14:sizeRelH>
+              </wp:anchor>
+            </w:drawing>
+          </mc:Choice>
+          <mc:Fallback>
+            <w:pict>
+              <v:line w14:anchorId="384FA5BC" id="Straight Connector 17" o:spid="_x0000_s1026" style="position:absolute;flip:x;z-index:251672576;visibility:visible;mso-wrap-style:square;mso-width-percent:0;mso-wrap-distance-left:9pt;mso-wrap-distance-top:0;mso-wrap-distance-right:9pt;mso-wrap-distance-bottom:0;mso-position-horizontal:absolute;mso-position-horizontal-relative:text;mso-position-vertical:absolute;mso-position-vertical-relative:text;mso-width-percent:0;mso-width-relative:margin" from="133pt,19.75pt" to="162.6pt,19.75pt" o:gfxdata="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" strokecolor="black [3200]" strokeweight="4.5pt">
+                <v:stroke joinstyle="miter"/>
+                <o:lock v:ext="edit" shapetype="f"/>
+              </v:line>
+            </w:pict>
+          </mc:Fallback>
+        </mc:AlternateContent>
+      </w:r>
+      <w:r>
+        <w:rPr>
+          <w:noProof/>
+        </w:rPr>
+        <mc:AlternateContent>
+          <mc:Choice Requires="wps">
+            <w:drawing>
+              <wp:anchor distT="0" distB="0" distL="114300" distR="114300" simplePos="0" relativeHeight="251671552" behindDoc="0" locked="0" layoutInCell="1" allowOverlap="1" wp14:anchorId="14CA1AF0" wp14:editId="19FC98EB">
+                <wp:simplePos x="0" y="0"/>
+                <wp:positionH relativeFrom="column">
+                  <wp:posOffset>1719263</wp:posOffset>
+                </wp:positionH>
+                <wp:positionV relativeFrom="paragraph">
+                  <wp:posOffset>246380</wp:posOffset>
+                </wp:positionV>
+                <wp:extent cx="0" cy="448945"/>
+                <wp:effectExtent l="19050" t="19050" r="38100" b="27305"/>
+                <wp:wrapNone/>
+                <wp:docPr id="17" name="Straight Connector 16">
+                  <a:extLst xmlns:a="http://schemas.openxmlformats.org/drawingml/2006/main">
+                    <a:ext uri="{FF2B5EF4-FFF2-40B4-BE49-F238E27FC236}">
+                      <a16:creationId xmlns:a16="http://schemas.microsoft.com/office/drawing/2014/main" id="{FA540B55-7E31-6677-11D0-9A7EAD46FA0F}"/>
+                    </a:ext>
+                  </a:extLst>
+                </wp:docPr>
+                <wp:cNvGraphicFramePr>
+                  <a:graphicFrameLocks xmlns:a="http://schemas.openxmlformats.org/drawingml/2006/main"/>
+                </wp:cNvGraphicFramePr>
+                <a:graphic xmlns:a="http://schemas.openxmlformats.org/drawingml/2006/main">
+                  <a:graphicData uri="http://schemas.microsoft.com/office/word/2010/wordprocessingShape">
+                    <wps:wsp>
+                      <wps:cNvCnPr>
+                        <a:cxnSpLocks/>
+                      </wps:cNvCnPr>
+                      <wps:spPr>
+                        <a:xfrm flipV="1">
+                          <a:off x="0" y="0"/>
+                          <a:ext cx="0" cy="448945"/>
+                        </a:xfrm>
+                        <a:prstGeom prst="line">
+                          <a:avLst/>
+                        </a:prstGeom>
+                        <a:ln w="57150"/>
+                      </wps:spPr>
+                      <wps:style>
+                        <a:lnRef idx="2">
+                          <a:schemeClr val="dk1"/>
+                        </a:lnRef>
+                        <a:fillRef idx="0">
+                          <a:schemeClr val="dk1"/>
+                        </a:fillRef>
+                        <a:effectRef idx="1">
+                          <a:schemeClr val="dk1"/>
+                        </a:effectRef>
+                        <a:fontRef idx="minor">
+                          <a:schemeClr val="tx1"/>
+                        </a:fontRef>
+                      </wps:style>
+                      <wps:bodyPr/>
+                    </wps:wsp>
+                  </a:graphicData>
+                </a:graphic>
+                <wp14:sizeRelV relativeFrom="margin">
+                  <wp14:pctHeight>0</wp14:pctHeight>
+                </wp14:sizeRelV>
+              </wp:anchor>
+            </w:drawing>
+          </mc:Choice>
+          <mc:Fallback>
+            <w:pict>
+              <v:line w14:anchorId="68A69EE1" id="Straight Connector 16" o:spid="_x0000_s1026" style="position:absolute;flip:y;z-index:251671552;visibility:visible;mso-wrap-style:square;mso-height-percent:0;mso-wrap-distance-left:9pt;mso-wrap-distance-top:0;mso-wrap-distance-right:9pt;mso-wrap-distance-bottom:0;mso-position-horizontal:absolute;mso-position-horizontal-relative:text;mso-position-vertical:absolute;mso-position-vertical-relative:text;mso-height-percent:0;mso-height-relative:margin" from="135.4pt,19.4pt" to="135.4pt,54.75pt" o:gfxdata="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" strokecolor="black [3200]" strokeweight="4.5pt">
+                <v:stroke joinstyle="miter"/>
+                <o:lock v:ext="edit" shapetype="f"/>
+              </v:line>
+            </w:pict>
+          </mc:Fallback>
+        </mc:AlternateContent>
+      </w:r>
+      <w:r>
+        <w:rPr>
+          <w:noProof/>
+        </w:rPr>
+        <mc:AlternateContent>
+          <mc:Choice Requires="wps">
+            <w:drawing>
+              <wp:anchor distT="0" distB="0" distL="114300" distR="114300" simplePos="0" relativeHeight="251673600" behindDoc="0" locked="0" layoutInCell="1" allowOverlap="1" wp14:anchorId="2C1734D7" wp14:editId="62FE210F">
+                <wp:simplePos x="0" y="0"/>
+                <wp:positionH relativeFrom="column">
+                  <wp:posOffset>1711325</wp:posOffset>
+                </wp:positionH>
+                <wp:positionV relativeFrom="paragraph">
+                  <wp:posOffset>188595</wp:posOffset>
+                </wp:positionV>
+                <wp:extent cx="375162" cy="0"/>
+                <wp:effectExtent l="38100" t="76200" r="25400" b="95250"/>
+                <wp:wrapNone/>
+                <wp:docPr id="22" name="Straight Arrow Connector 21">
+                  <a:extLst xmlns:a="http://schemas.openxmlformats.org/drawingml/2006/main">
+                    <a:ext uri="{FF2B5EF4-FFF2-40B4-BE49-F238E27FC236}">
+                      <a16:creationId xmlns:a16="http://schemas.microsoft.com/office/drawing/2014/main" id="{E057B72E-1F9A-92E0-3C16-156B6E0274E1}"/>
+                    </a:ext>
+                  </a:extLst>
+                </wp:docPr>
+                <wp:cNvGraphicFramePr>
+                  <a:graphicFrameLocks xmlns:a="http://schemas.openxmlformats.org/drawingml/2006/main"/>
+                </wp:cNvGraphicFramePr>
+                <a:graphic xmlns:a="http://schemas.openxmlformats.org/drawingml/2006/main">
+                  <a:graphicData uri="http://schemas.microsoft.com/office/word/2010/wordprocessingShape">
+                    <wps:wsp>
+                      <wps:cNvCnPr>
+                        <a:cxnSpLocks/>
+                      </wps:cNvCnPr>
+                      <wps:spPr>
+                        <a:xfrm>
+                          <a:off x="0" y="0"/>
+                          <a:ext cx="375162" cy="0"/>
+                        </a:xfrm>
+                        <a:prstGeom prst="straightConnector1">
+                          <a:avLst/>
+                        </a:prstGeom>
+                        <a:ln>
+                          <a:headEnd type="triangle"/>
+                          <a:tailEnd type="triangle"/>
+                        </a:ln>
+                      </wps:spPr>
+                      <wps:style>
+                        <a:lnRef idx="2">
+                          <a:schemeClr val="accent1"/>
+                        </a:lnRef>
+                        <a:fillRef idx="0">
+                          <a:schemeClr val="accent1"/>
+                        </a:fillRef>
+                        <a:effectRef idx="1">
+                          <a:schemeClr val="accent1"/>
+                        </a:effectRef>
+                        <a:fontRef idx="minor">
+                          <a:schemeClr val="tx1"/>
+                        </a:fontRef>
+                      </wps:style>
+                      <wps:bodyPr/>
+                    </wps:wsp>
+                  </a:graphicData>
+                </a:graphic>
+                <wp14:sizeRelH relativeFrom="margin">
+                  <wp14:pctWidth>0</wp14:pctWidth>
+                </wp14:sizeRelH>
+                <wp14:sizeRelV relativeFrom="margin">
+                  <wp14:pctHeight>0</wp14:pctHeight>
+                </wp14:sizeRelV>
+              </wp:anchor>
+            </w:drawing>
+          </mc:Choice>
+          <mc:Fallback>
+            <w:pict>
+              <v:shape w14:anchorId="2B38BCCA" id="Straight Arrow Connector 21" o:spid="_x0000_s1026" type="#_x0000_t32" style="position:absolute;margin-left:134.75pt;margin-top:14.85pt;width:29.55pt;height:0;z-index:251673600;visibility:visible;mso-wrap-style:square;mso-width-percent:0;mso-height-percent:0;mso-wrap-distance-left:9pt;mso-wrap-distance-top:0;mso-wrap-distance-right:9pt;mso-wrap-distance-bottom:0;mso-position-horizontal:absolute;mso-position-horizontal-relative:text;mso-position-vertical:absolute;mso-position-vertical-relative:text;mso-width-percent:0;mso-height-percent:0;mso-width-relative:margin;mso-height-relative:margin" o:gfxdata="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" strokecolor="#156082 [3204]" strokeweight="1pt">
+                <v:stroke startarrow="block" endarrow="block" joinstyle="miter"/>
+                <o:lock v:ext="edit" shapetype="f"/>
+              </v:shape>
+            </w:pict>
+          </mc:Fallback>
+        </mc:AlternateContent>
+      </w:r>
+      <w:r>
+        <w:rPr>
+          <w:noProof/>
+        </w:rPr>
+        <mc:AlternateContent>
+          <mc:Choice Requires="wps">
+            <w:drawing>
+              <wp:anchor distT="0" distB="0" distL="114300" distR="114300" simplePos="0" relativeHeight="251676672" behindDoc="0" locked="0" layoutInCell="1" allowOverlap="1" wp14:anchorId="22D54D80" wp14:editId="2FE2D7EB">
                 <wp:simplePos x="0" y="0"/>
                 <wp:positionH relativeFrom="column">
                   <wp:posOffset>3648710</wp:posOffset>
@@ -2122,7 +2663,7 @@
           </mc:Choice>
           <mc:Fallback>
             <w:pict>
-              <v:shape w14:anchorId="08FEF888" id="Straight Arrow Connector 28" o:spid="_x0000_s1026" type="#_x0000_t32" style="position:absolute;margin-left:287.3pt;margin-top:18.3pt;width:0;height:35.2pt;z-index:251676672;visibility:visible;mso-wrap-style:square;mso-wrap-distance-left:9pt;mso-wrap-distance-top:0;mso-wrap-distance-right:9pt;mso-wrap-distance-bottom:0;mso-position-horizontal:absolute;mso-position-horizontal-relative:text;mso-position-vertical:absolute;mso-position-vertical-relative:text" o:gfxdata="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" strokecolor="#156082 [3204]" strokeweight="1pt">
+              <v:shape w14:anchorId="533C7B3C" id="Straight Arrow Connector 28" o:spid="_x0000_s1026" type="#_x0000_t32" style="position:absolute;margin-left:287.3pt;margin-top:18.3pt;width:0;height:35.2pt;z-index:251676672;visibility:visible;mso-wrap-style:square;mso-wrap-distance-left:9pt;mso-wrap-distance-top:0;mso-wrap-distance-right:9pt;mso-wrap-distance-bottom:0;mso-position-horizontal:absolute;mso-position-horizontal-relative:text;mso-position-vertical:absolute;mso-position-vertical-relative:text" o:gfxdata="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" strokecolor="#156082 [3204]" strokeweight="1pt">
                 <v:stroke startarrow="block" endarrow="block" joinstyle="miter"/>
                 <o:lock v:ext="edit" shapetype="f"/>
               </v:shape>
@@ -2360,6 +2901,121 @@
       </w:r>
     </w:p>
     <w:p>
+      <w:r>
+        <w:rPr>
+          <w:noProof/>
+        </w:rPr>
+        <mc:AlternateContent>
+          <mc:Choice Requires="wps">
+            <w:drawing>
+              <wp:anchor distT="0" distB="0" distL="114300" distR="114300" simplePos="0" relativeHeight="251679744" behindDoc="0" locked="0" layoutInCell="1" allowOverlap="1" wp14:anchorId="319B64A8" wp14:editId="39CB9B5C">
+                <wp:simplePos x="0" y="0"/>
+                <wp:positionH relativeFrom="column">
+                  <wp:posOffset>1031875</wp:posOffset>
+                </wp:positionH>
+                <wp:positionV relativeFrom="paragraph">
+                  <wp:posOffset>10795</wp:posOffset>
+                </wp:positionV>
+                <wp:extent cx="587375" cy="292100"/>
+                <wp:effectExtent l="0" t="0" r="0" b="0"/>
+                <wp:wrapNone/>
+                <wp:docPr id="34" name="TextBox 33">
+                  <a:extLst xmlns:a="http://schemas.openxmlformats.org/drawingml/2006/main">
+                    <a:ext uri="{FF2B5EF4-FFF2-40B4-BE49-F238E27FC236}">
+                      <a16:creationId xmlns:a16="http://schemas.microsoft.com/office/drawing/2014/main" id="{3AEE4D52-ADF8-A6AA-9974-95E6A24EF181}"/>
+                    </a:ext>
+                  </a:extLst>
+                </wp:docPr>
+                <wp:cNvGraphicFramePr/>
+                <a:graphic xmlns:a="http://schemas.openxmlformats.org/drawingml/2006/main">
+                  <a:graphicData uri="http://schemas.microsoft.com/office/word/2010/wordprocessingShape">
+                    <wps:wsp>
+                      <wps:cNvSpPr txBox="1"/>
+                      <wps:spPr>
+                        <a:xfrm>
+                          <a:off x="0" y="0"/>
+                          <a:ext cx="587375" cy="292100"/>
+                        </a:xfrm>
+                        <a:prstGeom prst="rect">
+                          <a:avLst/>
+                        </a:prstGeom>
+                        <a:noFill/>
+                      </wps:spPr>
+                      <wps:txbx>
+                        <w:txbxContent>
+                          <w:p>
+                            <w:pPr>
+                              <w:rPr>
+                                <w:rFonts w:hAnsi="Aptos"/>
+                                <w:color w:val="000000" w:themeColor="text1"/>
+                                <w:kern w:val="24"/>
+                                <w:sz w:val="24"/>
+                                <w:szCs w:val="24"/>
+                                <w14:ligatures w14:val="none"/>
+                              </w:rPr>
+                            </w:pPr>
+                            <w:r>
+                              <w:rPr>
+                                <w:rFonts w:hAnsi="Aptos"/>
+                                <w:color w:val="000000" w:themeColor="text1"/>
+                                <w:kern w:val="24"/>
+                                <w:sz w:val="24"/>
+                                <w:szCs w:val="24"/>
+                              </w:rPr>
+                              <w:t>4 mm</w:t>
+                            </w:r>
+                          </w:p>
+                        </w:txbxContent>
+                      </wps:txbx>
+                      <wps:bodyPr wrap="square" rtlCol="0">
+                        <a:noAutofit/>
+                      </wps:bodyPr>
+                    </wps:wsp>
+                  </a:graphicData>
+                </a:graphic>
+                <wp14:sizeRelH relativeFrom="margin">
+                  <wp14:pctWidth>0</wp14:pctWidth>
+                </wp14:sizeRelH>
+                <wp14:sizeRelV relativeFrom="margin">
+                  <wp14:pctHeight>0</wp14:pctHeight>
+                </wp14:sizeRelV>
+              </wp:anchor>
+            </w:drawing>
+          </mc:Choice>
+          <mc:Fallback>
+            <w:pict>
+              <v:shape w14:anchorId="319B64A8" id="TextBox 33" o:spid="_x0000_s1028" type="#_x0000_t202" style="position:absolute;margin-left:81.25pt;margin-top:.85pt;width:46.25pt;height:23pt;z-index:251679744;visibility:visible;mso-wrap-style:square;mso-width-percent:0;mso-height-percent:0;mso-wrap-distance-left:9pt;mso-wrap-distance-top:0;mso-wrap-distance-right:9pt;mso-wrap-distance-bottom:0;mso-position-horizontal:absolute;mso-position-horizontal-relative:text;mso-position-vertical:absolute;mso-position-vertical-relative:text;mso-width-percent:0;mso-height-percent:0;mso-width-relative:margin;mso-height-relative:margin;v-text-anchor:top" o:gfxdata="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" filled="f" stroked="f">
+                <v:textbox>
+                  <w:txbxContent>
+                    <w:p>
+                      <w:pPr>
+                        <w:rPr>
+                          <w:rFonts w:hAnsi="Aptos"/>
+                          <w:color w:val="000000" w:themeColor="text1"/>
+                          <w:kern w:val="24"/>
+                          <w:sz w:val="24"/>
+                          <w:szCs w:val="24"/>
+                          <w14:ligatures w14:val="none"/>
+                        </w:rPr>
+                      </w:pPr>
+                      <w:r>
+                        <w:rPr>
+                          <w:rFonts w:hAnsi="Aptos"/>
+                          <w:color w:val="000000" w:themeColor="text1"/>
+                          <w:kern w:val="24"/>
+                          <w:sz w:val="24"/>
+                          <w:szCs w:val="24"/>
+                        </w:rPr>
+                        <w:t>4 mm</w:t>
+                      </w:r>
+                    </w:p>
+                  </w:txbxContent>
+                </v:textbox>
+              </v:shape>
+            </w:pict>
+          </mc:Fallback>
+        </mc:AlternateContent>
+      </w:r>
       <w:r>
         <w:rPr>
           <w:noProof/>
@@ -2440,7 +3096,7 @@
           </mc:Choice>
           <mc:Fallback>
             <w:pict>
-              <v:shape w14:anchorId="652529C4" id="TextBox 34" o:spid="_x0000_s1027" type="#_x0000_t202" style="position:absolute;margin-left:293pt;margin-top:.6pt;width:69.75pt;height:20.5pt;z-index:251680768;visibility:visible;mso-wrap-style:square;mso-height-percent:0;mso-wrap-distance-left:9pt;mso-wrap-distance-top:0;mso-wrap-distance-right:9pt;mso-wrap-distance-bottom:0;mso-position-horizontal:absolute;mso-position-horizontal-relative:text;mso-position-vertical:absolute;mso-position-vertical-relative:text;mso-height-percent:0;mso-height-relative:margin;v-text-anchor:top" o:gfxdata="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" filled="f" stroked="f">
+              <v:shape w14:anchorId="652529C4" id="TextBox 34" o:spid="_x0000_s1029" type="#_x0000_t202" style="position:absolute;margin-left:293pt;margin-top:.6pt;width:69.75pt;height:20.5pt;z-index:251680768;visibility:visible;mso-wrap-style:square;mso-height-percent:0;mso-wrap-distance-left:9pt;mso-wrap-distance-top:0;mso-wrap-distance-right:9pt;mso-wrap-distance-bottom:0;mso-position-horizontal:absolute;mso-position-horizontal-relative:text;mso-position-vertical:absolute;mso-position-vertical-relative:text;mso-height-percent:0;mso-height-relative:margin;v-text-anchor:top" o:gfxdata="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" filled="f" stroked="f">
                 <v:textbox>
                   <w:txbxContent>
                     <w:p>
@@ -2474,274 +3130,6 @@
       </w:r>
     </w:p>
     <w:p>
-      <w:r>
-        <w:rPr>
-          <w:noProof/>
-        </w:rPr>
-        <mc:AlternateContent>
-          <mc:Choice Requires="wps">
-            <w:drawing>
-              <wp:anchor distT="0" distB="0" distL="114300" distR="114300" simplePos="0" relativeHeight="251679744" behindDoc="0" locked="0" layoutInCell="1" allowOverlap="1" wp14:anchorId="319B64A8" wp14:editId="573382EE">
-                <wp:simplePos x="0" y="0"/>
-                <wp:positionH relativeFrom="column">
-                  <wp:posOffset>1066800</wp:posOffset>
-                </wp:positionH>
-                <wp:positionV relativeFrom="paragraph">
-                  <wp:posOffset>172720</wp:posOffset>
-                </wp:positionV>
-                <wp:extent cx="587375" cy="292100"/>
-                <wp:effectExtent l="0" t="0" r="0" b="0"/>
-                <wp:wrapNone/>
-                <wp:docPr id="34" name="TextBox 33">
-                  <a:extLst xmlns:a="http://schemas.openxmlformats.org/drawingml/2006/main">
-                    <a:ext uri="{FF2B5EF4-FFF2-40B4-BE49-F238E27FC236}">
-                      <a16:creationId xmlns:a16="http://schemas.microsoft.com/office/drawing/2014/main" id="{3AEE4D52-ADF8-A6AA-9974-95E6A24EF181}"/>
-                    </a:ext>
-                  </a:extLst>
-                </wp:docPr>
-                <wp:cNvGraphicFramePr/>
-                <a:graphic xmlns:a="http://schemas.openxmlformats.org/drawingml/2006/main">
-                  <a:graphicData uri="http://schemas.microsoft.com/office/word/2010/wordprocessingShape">
-                    <wps:wsp>
-                      <wps:cNvSpPr txBox="1"/>
-                      <wps:spPr>
-                        <a:xfrm>
-                          <a:off x="0" y="0"/>
-                          <a:ext cx="587375" cy="292100"/>
-                        </a:xfrm>
-                        <a:prstGeom prst="rect">
-                          <a:avLst/>
-                        </a:prstGeom>
-                        <a:noFill/>
-                      </wps:spPr>
-                      <wps:txbx>
-                        <w:txbxContent>
-                          <w:p>
-                            <w:pPr>
-                              <w:rPr>
-                                <w:rFonts w:hAnsi="Aptos"/>
-                                <w:color w:val="000000" w:themeColor="text1"/>
-                                <w:kern w:val="24"/>
-                                <w:sz w:val="24"/>
-                                <w:szCs w:val="24"/>
-                                <w14:ligatures w14:val="none"/>
-                              </w:rPr>
-                            </w:pPr>
-                            <w:r>
-                              <w:rPr>
-                                <w:rFonts w:hAnsi="Aptos"/>
-                                <w:color w:val="000000" w:themeColor="text1"/>
-                                <w:kern w:val="24"/>
-                                <w:sz w:val="24"/>
-                                <w:szCs w:val="24"/>
-                              </w:rPr>
-                              <w:t>4 mm</w:t>
-                            </w:r>
-                          </w:p>
-                        </w:txbxContent>
-                      </wps:txbx>
-                      <wps:bodyPr wrap="square" rtlCol="0">
-                        <a:noAutofit/>
-                      </wps:bodyPr>
-                    </wps:wsp>
-                  </a:graphicData>
-                </a:graphic>
-                <wp14:sizeRelH relativeFrom="margin">
-                  <wp14:pctWidth>0</wp14:pctWidth>
-                </wp14:sizeRelH>
-                <wp14:sizeRelV relativeFrom="margin">
-                  <wp14:pctHeight>0</wp14:pctHeight>
-                </wp14:sizeRelV>
-              </wp:anchor>
-            </w:drawing>
-          </mc:Choice>
-          <mc:Fallback>
-            <w:pict>
-              <v:shape w14:anchorId="319B64A8" id="TextBox 33" o:spid="_x0000_s1028" type="#_x0000_t202" style="position:absolute;margin-left:84pt;margin-top:13.6pt;width:46.25pt;height:23pt;z-index:251679744;visibility:visible;mso-wrap-style:square;mso-width-percent:0;mso-height-percent:0;mso-wrap-distance-left:9pt;mso-wrap-distance-top:0;mso-wrap-distance-right:9pt;mso-wrap-distance-bottom:0;mso-position-horizontal:absolute;mso-position-horizontal-relative:text;mso-position-vertical:absolute;mso-position-vertical-relative:text;mso-width-percent:0;mso-height-percent:0;mso-width-relative:margin;mso-height-relative:margin;v-text-anchor:top" o:gfxdata="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" filled="f" stroked="f">
-                <v:textbox>
-                  <w:txbxContent>
-                    <w:p>
-                      <w:pPr>
-                        <w:rPr>
-                          <w:rFonts w:hAnsi="Aptos"/>
-                          <w:color w:val="000000" w:themeColor="text1"/>
-                          <w:kern w:val="24"/>
-                          <w:sz w:val="24"/>
-                          <w:szCs w:val="24"/>
-                          <w14:ligatures w14:val="none"/>
-                        </w:rPr>
-                      </w:pPr>
-                      <w:r>
-                        <w:rPr>
-                          <w:rFonts w:hAnsi="Aptos"/>
-                          <w:color w:val="000000" w:themeColor="text1"/>
-                          <w:kern w:val="24"/>
-                          <w:sz w:val="24"/>
-                          <w:szCs w:val="24"/>
-                        </w:rPr>
-                        <w:t>4 mm</w:t>
-                      </w:r>
-                    </w:p>
-                  </w:txbxContent>
-                </v:textbox>
-              </v:shape>
-            </w:pict>
-          </mc:Fallback>
-        </mc:AlternateContent>
-      </w:r>
-      <w:r>
-        <w:rPr>
-          <w:noProof/>
-        </w:rPr>
-        <mc:AlternateContent>
-          <mc:Choice Requires="wps">
-            <w:drawing>
-              <wp:anchor distT="0" distB="0" distL="114300" distR="114300" simplePos="0" relativeHeight="251674624" behindDoc="0" locked="0" layoutInCell="1" allowOverlap="1" wp14:anchorId="332B7F32" wp14:editId="4C448881">
-                <wp:simplePos x="0" y="0"/>
-                <wp:positionH relativeFrom="column">
-                  <wp:posOffset>1570990</wp:posOffset>
-                </wp:positionH>
-                <wp:positionV relativeFrom="paragraph">
-                  <wp:posOffset>71755</wp:posOffset>
-                </wp:positionV>
-                <wp:extent cx="0" cy="447040"/>
-                <wp:effectExtent l="76200" t="38100" r="57150" b="48260"/>
-                <wp:wrapNone/>
-                <wp:docPr id="25" name="Straight Arrow Connector 24">
-                  <a:extLst xmlns:a="http://schemas.openxmlformats.org/drawingml/2006/main">
-                    <a:ext uri="{FF2B5EF4-FFF2-40B4-BE49-F238E27FC236}">
-                      <a16:creationId xmlns:a16="http://schemas.microsoft.com/office/drawing/2014/main" id="{8352223E-9359-26DA-FFE0-5F812D3A917E}"/>
-                    </a:ext>
-                  </a:extLst>
-                </wp:docPr>
-                <wp:cNvGraphicFramePr>
-                  <a:graphicFrameLocks xmlns:a="http://schemas.openxmlformats.org/drawingml/2006/main"/>
-                </wp:cNvGraphicFramePr>
-                <a:graphic xmlns:a="http://schemas.openxmlformats.org/drawingml/2006/main">
-                  <a:graphicData uri="http://schemas.microsoft.com/office/word/2010/wordprocessingShape">
-                    <wps:wsp>
-                      <wps:cNvCnPr>
-                        <a:cxnSpLocks/>
-                      </wps:cNvCnPr>
-                      <wps:spPr>
-                        <a:xfrm>
-                          <a:off x="0" y="0"/>
-                          <a:ext cx="0" cy="447040"/>
-                        </a:xfrm>
-                        <a:prstGeom prst="straightConnector1">
-                          <a:avLst/>
-                        </a:prstGeom>
-                        <a:ln>
-                          <a:headEnd type="triangle"/>
-                          <a:tailEnd type="triangle"/>
-                        </a:ln>
-                      </wps:spPr>
-                      <wps:style>
-                        <a:lnRef idx="2">
-                          <a:schemeClr val="accent1"/>
-                        </a:lnRef>
-                        <a:fillRef idx="0">
-                          <a:schemeClr val="accent1"/>
-                        </a:fillRef>
-                        <a:effectRef idx="1">
-                          <a:schemeClr val="accent1"/>
-                        </a:effectRef>
-                        <a:fontRef idx="minor">
-                          <a:schemeClr val="tx1"/>
-                        </a:fontRef>
-                      </wps:style>
-                      <wps:bodyPr/>
-                    </wps:wsp>
-                  </a:graphicData>
-                </a:graphic>
-              </wp:anchor>
-            </w:drawing>
-          </mc:Choice>
-          <mc:Fallback>
-            <w:pict>
-              <v:shape w14:anchorId="216A344E" id="Straight Arrow Connector 24" o:spid="_x0000_s1026" type="#_x0000_t32" style="position:absolute;margin-left:123.7pt;margin-top:5.65pt;width:0;height:35.2pt;z-index:251674624;visibility:visible;mso-wrap-style:square;mso-wrap-distance-left:9pt;mso-wrap-distance-top:0;mso-wrap-distance-right:9pt;mso-wrap-distance-bottom:0;mso-position-horizontal:absolute;mso-position-horizontal-relative:text;mso-position-vertical:absolute;mso-position-vertical-relative:text" o:gfxdata="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" strokecolor="#156082 [3204]" strokeweight="1pt">
-                <v:stroke startarrow="block" endarrow="block" joinstyle="miter"/>
-                <o:lock v:ext="edit" shapetype="f"/>
-              </v:shape>
-            </w:pict>
-          </mc:Fallback>
-        </mc:AlternateContent>
-      </w:r>
-      <w:r>
-        <w:rPr>
-          <w:noProof/>
-        </w:rPr>
-        <mc:AlternateContent>
-          <mc:Choice Requires="wps">
-            <w:drawing>
-              <wp:anchor distT="0" distB="0" distL="114300" distR="114300" simplePos="0" relativeHeight="251671552" behindDoc="0" locked="0" layoutInCell="1" allowOverlap="1" wp14:anchorId="14CA1AF0" wp14:editId="11572A04">
-                <wp:simplePos x="0" y="0"/>
-                <wp:positionH relativeFrom="column">
-                  <wp:posOffset>1710690</wp:posOffset>
-                </wp:positionH>
-                <wp:positionV relativeFrom="paragraph">
-                  <wp:posOffset>84455</wp:posOffset>
-                </wp:positionV>
-                <wp:extent cx="0" cy="473075"/>
-                <wp:effectExtent l="19050" t="19050" r="38100" b="22225"/>
-                <wp:wrapNone/>
-                <wp:docPr id="17" name="Straight Connector 16">
-                  <a:extLst xmlns:a="http://schemas.openxmlformats.org/drawingml/2006/main">
-                    <a:ext uri="{FF2B5EF4-FFF2-40B4-BE49-F238E27FC236}">
-                      <a16:creationId xmlns:a16="http://schemas.microsoft.com/office/drawing/2014/main" id="{FA540B55-7E31-6677-11D0-9A7EAD46FA0F}"/>
-                    </a:ext>
-                  </a:extLst>
-                </wp:docPr>
-                <wp:cNvGraphicFramePr>
-                  <a:graphicFrameLocks xmlns:a="http://schemas.openxmlformats.org/drawingml/2006/main"/>
-                </wp:cNvGraphicFramePr>
-                <a:graphic xmlns:a="http://schemas.openxmlformats.org/drawingml/2006/main">
-                  <a:graphicData uri="http://schemas.microsoft.com/office/word/2010/wordprocessingShape">
-                    <wps:wsp>
-                      <wps:cNvCnPr>
-                        <a:cxnSpLocks/>
-                      </wps:cNvCnPr>
-                      <wps:spPr>
-                        <a:xfrm flipV="1">
-                          <a:off x="0" y="0"/>
-                          <a:ext cx="0" cy="473075"/>
-                        </a:xfrm>
-                        <a:prstGeom prst="line">
-                          <a:avLst/>
-                        </a:prstGeom>
-                        <a:ln w="57150"/>
-                      </wps:spPr>
-                      <wps:style>
-                        <a:lnRef idx="2">
-                          <a:schemeClr val="dk1"/>
-                        </a:lnRef>
-                        <a:fillRef idx="0">
-                          <a:schemeClr val="dk1"/>
-                        </a:fillRef>
-                        <a:effectRef idx="1">
-                          <a:schemeClr val="dk1"/>
-                        </a:effectRef>
-                        <a:fontRef idx="minor">
-                          <a:schemeClr val="tx1"/>
-                        </a:fontRef>
-                      </wps:style>
-                      <wps:bodyPr/>
-                    </wps:wsp>
-                  </a:graphicData>
-                </a:graphic>
-              </wp:anchor>
-            </w:drawing>
-          </mc:Choice>
-          <mc:Fallback>
-            <w:pict>
-              <v:line w14:anchorId="3611E1B2" id="Straight Connector 16" o:spid="_x0000_s1026" style="position:absolute;flip:y;z-index:251671552;visibility:visible;mso-wrap-style:square;mso-wrap-distance-left:9pt;mso-wrap-distance-top:0;mso-wrap-distance-right:9pt;mso-wrap-distance-bottom:0;mso-position-horizontal:absolute;mso-position-horizontal-relative:text;mso-position-vertical:absolute;mso-position-vertical-relative:text" from="134.7pt,6.65pt" to="134.7pt,43.9pt" o:gfxdata="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" strokecolor="black [3200]" strokeweight="4.5pt">
-                <v:stroke joinstyle="miter"/>
-                <o:lock v:ext="edit" shapetype="f"/>
-              </v:line>
-            </w:pict>
-          </mc:Fallback>
-        </mc:AlternateContent>
-      </w:r>
       <w:r>
         <w:rPr>
           <w:noProof/>
@@ -2803,7 +3191,7 @@
                                 <w:sz w:val="24"/>
                                 <w:szCs w:val="24"/>
                               </w:rPr>
-                              <w:t>27</w:t>
+                              <w:t>18</w:t>
                             </w:r>
                             <w:r>
                               <w:rPr>
@@ -2835,7 +3223,7 @@
           </mc:Choice>
           <mc:Fallback>
             <w:pict>
-              <v:shape w14:anchorId="31E679A4" id="TextBox 12" o:spid="_x0000_s1029" type="#_x0000_t202" style="position:absolute;margin-left:176.5pt;margin-top:9.6pt;width:54pt;height:21pt;z-index:251669504;visibility:visible;mso-wrap-style:square;mso-width-percent:0;mso-height-percent:0;mso-wrap-distance-left:9pt;mso-wrap-distance-top:0;mso-wrap-distance-right:9pt;mso-wrap-distance-bottom:0;mso-position-horizontal:absolute;mso-position-horizontal-relative:text;mso-position-vertical:absolute;mso-position-vertical-relative:text;mso-width-percent:0;mso-height-percent:0;mso-width-relative:margin;mso-height-relative:margin;v-text-anchor:top" o:gfxdata="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" filled="f" stroked="f">
+              <v:shape w14:anchorId="31E679A4" id="TextBox 12" o:spid="_x0000_s1030" type="#_x0000_t202" style="position:absolute;margin-left:176.5pt;margin-top:9.6pt;width:54pt;height:21pt;z-index:251669504;visibility:visible;mso-wrap-style:square;mso-width-percent:0;mso-height-percent:0;mso-wrap-distance-left:9pt;mso-wrap-distance-top:0;mso-wrap-distance-right:9pt;mso-wrap-distance-bottom:0;mso-position-horizontal:absolute;mso-position-horizontal-relative:text;mso-position-vertical:absolute;mso-position-vertical-relative:text;mso-width-percent:0;mso-height-percent:0;mso-width-relative:margin;mso-height-relative:margin;v-text-anchor:top" o:gfxdata="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" filled="f" stroked="f">
                 <v:textbox>
                   <w:txbxContent>
                     <w:p>
@@ -2857,7 +3245,7 @@
                           <w:sz w:val="24"/>
                           <w:szCs w:val="24"/>
                         </w:rPr>
-                        <w:t>27</w:t>
+                        <w:t>18</w:t>
                       </w:r>
                       <w:r>
                         <w:rPr>
@@ -2954,81 +3342,6 @@
       </w:r>
     </w:p>
     <w:p>
-      <w:r>
-        <w:rPr>
-          <w:noProof/>
-        </w:rPr>
-        <mc:AlternateContent>
-          <mc:Choice Requires="wps">
-            <w:drawing>
-              <wp:anchor distT="0" distB="0" distL="114300" distR="114300" simplePos="0" relativeHeight="251672576" behindDoc="0" locked="0" layoutInCell="1" allowOverlap="1" wp14:anchorId="229A3B50" wp14:editId="48CF363F">
-                <wp:simplePos x="0" y="0"/>
-                <wp:positionH relativeFrom="column">
-                  <wp:posOffset>1160145</wp:posOffset>
-                </wp:positionH>
-                <wp:positionV relativeFrom="paragraph">
-                  <wp:posOffset>245745</wp:posOffset>
-                </wp:positionV>
-                <wp:extent cx="566420" cy="0"/>
-                <wp:effectExtent l="19050" t="19050" r="24130" b="38100"/>
-                <wp:wrapNone/>
-                <wp:docPr id="18" name="Straight Connector 17">
-                  <a:extLst xmlns:a="http://schemas.openxmlformats.org/drawingml/2006/main">
-                    <a:ext uri="{FF2B5EF4-FFF2-40B4-BE49-F238E27FC236}">
-                      <a16:creationId xmlns:a16="http://schemas.microsoft.com/office/drawing/2014/main" id="{2E44288D-6BEA-4684-FBC1-FE0E3D540FD4}"/>
-                    </a:ext>
-                  </a:extLst>
-                </wp:docPr>
-                <wp:cNvGraphicFramePr>
-                  <a:graphicFrameLocks xmlns:a="http://schemas.openxmlformats.org/drawingml/2006/main"/>
-                </wp:cNvGraphicFramePr>
-                <a:graphic xmlns:a="http://schemas.openxmlformats.org/drawingml/2006/main">
-                  <a:graphicData uri="http://schemas.microsoft.com/office/word/2010/wordprocessingShape">
-                    <wps:wsp>
-                      <wps:cNvCnPr>
-                        <a:cxnSpLocks/>
-                      </wps:cNvCnPr>
-                      <wps:spPr>
-                        <a:xfrm flipH="1">
-                          <a:off x="0" y="0"/>
-                          <a:ext cx="566420" cy="0"/>
-                        </a:xfrm>
-                        <a:prstGeom prst="line">
-                          <a:avLst/>
-                        </a:prstGeom>
-                        <a:ln w="57150"/>
-                      </wps:spPr>
-                      <wps:style>
-                        <a:lnRef idx="2">
-                          <a:schemeClr val="dk1"/>
-                        </a:lnRef>
-                        <a:fillRef idx="0">
-                          <a:schemeClr val="dk1"/>
-                        </a:fillRef>
-                        <a:effectRef idx="1">
-                          <a:schemeClr val="dk1"/>
-                        </a:effectRef>
-                        <a:fontRef idx="minor">
-                          <a:schemeClr val="tx1"/>
-                        </a:fontRef>
-                      </wps:style>
-                      <wps:bodyPr/>
-                    </wps:wsp>
-                  </a:graphicData>
-                </a:graphic>
-              </wp:anchor>
-            </w:drawing>
-          </mc:Choice>
-          <mc:Fallback>
-            <w:pict>
-              <v:line w14:anchorId="32D4179A" id="Straight Connector 17" o:spid="_x0000_s1026" style="position:absolute;flip:x;z-index:251672576;visibility:visible;mso-wrap-style:square;mso-wrap-distance-left:9pt;mso-wrap-distance-top:0;mso-wrap-distance-right:9pt;mso-wrap-distance-bottom:0;mso-position-horizontal:absolute;mso-position-horizontal-relative:text;mso-position-vertical:absolute;mso-position-vertical-relative:text" from="91.35pt,19.35pt" to="135.95pt,19.35pt" o:gfxdata="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" strokecolor="black [3200]" strokeweight="4.5pt">
-                <v:stroke joinstyle="miter"/>
-                <o:lock v:ext="edit" shapetype="f"/>
-              </v:line>
-            </w:pict>
-          </mc:Fallback>
-        </mc:AlternateContent>
-      </w:r>
       <w:r>
         <w:rPr>
           <w:noProof/>
@@ -3113,200 +3426,9 @@
         <w:rPr>
           <w:noProof/>
         </w:rPr>
-        <mc:AlternateContent>
-          <mc:Choice Requires="wps">
-            <w:drawing>
-              <wp:anchor distT="0" distB="0" distL="114300" distR="114300" simplePos="0" relativeHeight="251673600" behindDoc="0" locked="0" layoutInCell="1" allowOverlap="1" wp14:anchorId="2C1734D7" wp14:editId="7EAACFAA">
-                <wp:simplePos x="0" y="0"/>
-                <wp:positionH relativeFrom="column">
-                  <wp:posOffset>1176655</wp:posOffset>
-                </wp:positionH>
-                <wp:positionV relativeFrom="paragraph">
-                  <wp:posOffset>60960</wp:posOffset>
-                </wp:positionV>
-                <wp:extent cx="549275" cy="0"/>
-                <wp:effectExtent l="38100" t="76200" r="22225" b="95250"/>
-                <wp:wrapNone/>
-                <wp:docPr id="22" name="Straight Arrow Connector 21">
-                  <a:extLst xmlns:a="http://schemas.openxmlformats.org/drawingml/2006/main">
-                    <a:ext uri="{FF2B5EF4-FFF2-40B4-BE49-F238E27FC236}">
-                      <a16:creationId xmlns:a16="http://schemas.microsoft.com/office/drawing/2014/main" id="{E057B72E-1F9A-92E0-3C16-156B6E0274E1}"/>
-                    </a:ext>
-                  </a:extLst>
-                </wp:docPr>
-                <wp:cNvGraphicFramePr>
-                  <a:graphicFrameLocks xmlns:a="http://schemas.openxmlformats.org/drawingml/2006/main"/>
-                </wp:cNvGraphicFramePr>
-                <a:graphic xmlns:a="http://schemas.openxmlformats.org/drawingml/2006/main">
-                  <a:graphicData uri="http://schemas.microsoft.com/office/word/2010/wordprocessingShape">
-                    <wps:wsp>
-                      <wps:cNvCnPr>
-                        <a:cxnSpLocks/>
-                      </wps:cNvCnPr>
-                      <wps:spPr>
-                        <a:xfrm>
-                          <a:off x="0" y="0"/>
-                          <a:ext cx="549275" cy="0"/>
-                        </a:xfrm>
-                        <a:prstGeom prst="straightConnector1">
-                          <a:avLst/>
-                        </a:prstGeom>
-                        <a:ln>
-                          <a:headEnd type="triangle"/>
-                          <a:tailEnd type="triangle"/>
-                        </a:ln>
-                      </wps:spPr>
-                      <wps:style>
-                        <a:lnRef idx="2">
-                          <a:schemeClr val="accent1"/>
-                        </a:lnRef>
-                        <a:fillRef idx="0">
-                          <a:schemeClr val="accent1"/>
-                        </a:fillRef>
-                        <a:effectRef idx="1">
-                          <a:schemeClr val="accent1"/>
-                        </a:effectRef>
-                        <a:fontRef idx="minor">
-                          <a:schemeClr val="tx1"/>
-                        </a:fontRef>
-                      </wps:style>
-                      <wps:bodyPr/>
-                    </wps:wsp>
-                  </a:graphicData>
-                </a:graphic>
-              </wp:anchor>
-            </w:drawing>
-          </mc:Choice>
-          <mc:Fallback>
-            <w:pict>
-              <v:shape w14:anchorId="46ED30F6" id="Straight Arrow Connector 21" o:spid="_x0000_s1026" type="#_x0000_t32" style="position:absolute;margin-left:92.65pt;margin-top:4.8pt;width:43.25pt;height:0;z-index:251673600;visibility:visible;mso-wrap-style:square;mso-wrap-distance-left:9pt;mso-wrap-distance-top:0;mso-wrap-distance-right:9pt;mso-wrap-distance-bottom:0;mso-position-horizontal:absolute;mso-position-horizontal-relative:text;mso-position-vertical:absolute;mso-position-vertical-relative:text" o:gfxdata="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" strokecolor="#156082 [3204]" strokeweight="1pt">
-                <v:stroke startarrow="block" endarrow="block" joinstyle="miter"/>
-                <o:lock v:ext="edit" shapetype="f"/>
-              </v:shape>
-            </w:pict>
-          </mc:Fallback>
-        </mc:AlternateContent>
-      </w:r>
-      <w:r>
-        <w:rPr>
-          <w:noProof/>
-        </w:rPr>
-        <mc:AlternateContent>
-          <mc:Choice Requires="wps">
-            <w:drawing>
-              <wp:anchor distT="0" distB="0" distL="114300" distR="114300" simplePos="0" relativeHeight="251678720" behindDoc="0" locked="0" layoutInCell="1" allowOverlap="1" wp14:anchorId="5CE27635" wp14:editId="2D3D219E">
-                <wp:simplePos x="0" y="0"/>
-                <wp:positionH relativeFrom="column">
-                  <wp:posOffset>1136650</wp:posOffset>
-                </wp:positionH>
-                <wp:positionV relativeFrom="paragraph">
-                  <wp:posOffset>39370</wp:posOffset>
-                </wp:positionV>
-                <wp:extent cx="885825" cy="254000"/>
-                <wp:effectExtent l="0" t="0" r="0" b="0"/>
-                <wp:wrapNone/>
-                <wp:docPr id="33" name="TextBox 32">
-                  <a:extLst xmlns:a="http://schemas.openxmlformats.org/drawingml/2006/main">
-                    <a:ext uri="{FF2B5EF4-FFF2-40B4-BE49-F238E27FC236}">
-                      <a16:creationId xmlns:a16="http://schemas.microsoft.com/office/drawing/2014/main" id="{0F6C2A60-9720-F607-567B-79715BD1A59B}"/>
-                    </a:ext>
-                  </a:extLst>
-                </wp:docPr>
-                <wp:cNvGraphicFramePr/>
-                <a:graphic xmlns:a="http://schemas.openxmlformats.org/drawingml/2006/main">
-                  <a:graphicData uri="http://schemas.microsoft.com/office/word/2010/wordprocessingShape">
-                    <wps:wsp>
-                      <wps:cNvSpPr txBox="1"/>
-                      <wps:spPr>
-                        <a:xfrm>
-                          <a:off x="0" y="0"/>
-                          <a:ext cx="885825" cy="254000"/>
-                        </a:xfrm>
-                        <a:prstGeom prst="rect">
-                          <a:avLst/>
-                        </a:prstGeom>
-                        <a:noFill/>
-                      </wps:spPr>
-                      <wps:txbx>
-                        <w:txbxContent>
-                          <w:p>
-                            <w:pPr>
-                              <w:rPr>
-                                <w:rFonts w:hAnsi="Aptos"/>
-                                <w:color w:val="000000" w:themeColor="text1"/>
-                                <w:kern w:val="24"/>
-                                <w:sz w:val="24"/>
-                                <w:szCs w:val="24"/>
-                                <w14:ligatures w14:val="none"/>
-                              </w:rPr>
-                            </w:pPr>
-                            <w:r>
-                              <w:rPr>
-                                <w:rFonts w:hAnsi="Aptos"/>
-                                <w:color w:val="000000" w:themeColor="text1"/>
-                                <w:kern w:val="24"/>
-                                <w:sz w:val="24"/>
-                                <w:szCs w:val="24"/>
-                              </w:rPr>
-                              <w:t>5 mm</w:t>
-                            </w:r>
-                          </w:p>
-                        </w:txbxContent>
-                      </wps:txbx>
-                      <wps:bodyPr wrap="square" rtlCol="0">
-                        <a:noAutofit/>
-                      </wps:bodyPr>
-                    </wps:wsp>
-                  </a:graphicData>
-                </a:graphic>
-                <wp14:sizeRelV relativeFrom="margin">
-                  <wp14:pctHeight>0</wp14:pctHeight>
-                </wp14:sizeRelV>
-              </wp:anchor>
-            </w:drawing>
-          </mc:Choice>
-          <mc:Fallback>
-            <w:pict>
-              <v:shape w14:anchorId="5CE27635" id="TextBox 32" o:spid="_x0000_s1030" type="#_x0000_t202" style="position:absolute;margin-left:89.5pt;margin-top:3.1pt;width:69.75pt;height:20pt;z-index:251678720;visibility:visible;mso-wrap-style:square;mso-height-percent:0;mso-wrap-distance-left:9pt;mso-wrap-distance-top:0;mso-wrap-distance-right:9pt;mso-wrap-distance-bottom:0;mso-position-horizontal:absolute;mso-position-horizontal-relative:text;mso-position-vertical:absolute;mso-position-vertical-relative:text;mso-height-percent:0;mso-height-relative:margin;v-text-anchor:top" o:gfxdata="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" filled="f" stroked="f">
-                <v:textbox>
-                  <w:txbxContent>
-                    <w:p>
-                      <w:pPr>
-                        <w:rPr>
-                          <w:rFonts w:hAnsi="Aptos"/>
-                          <w:color w:val="000000" w:themeColor="text1"/>
-                          <w:kern w:val="24"/>
-                          <w:sz w:val="24"/>
-                          <w:szCs w:val="24"/>
-                          <w14:ligatures w14:val="none"/>
-                        </w:rPr>
-                      </w:pPr>
-                      <w:r>
-                        <w:rPr>
-                          <w:rFonts w:hAnsi="Aptos"/>
-                          <w:color w:val="000000" w:themeColor="text1"/>
-                          <w:kern w:val="24"/>
-                          <w:sz w:val="24"/>
-                          <w:szCs w:val="24"/>
-                        </w:rPr>
-                        <w:t>5 mm</w:t>
-                      </w:r>
-                    </w:p>
-                  </w:txbxContent>
-                </v:textbox>
-              </v:shape>
-            </w:pict>
-          </mc:Fallback>
-        </mc:AlternateContent>
-      </w:r>
-      <w:r>
-        <w:rPr>
-          <w:noProof/>
-        </w:rPr>
         <w:t xml:space="preserve"> </w:t>
       </w:r>
     </w:p>
-    <w:p/>
     <w:p>
       <w:r>
         <w:t>Install the middle servo with the screws provided and thread the paperclip connector through the servo horn and servo slide as shown.</w:t>
@@ -3473,7 +3595,7 @@
                     <pic:cNvPicPr/>
                   </pic:nvPicPr>
                   <pic:blipFill>
-                    <a:blip r:embed="rId17"/>
+                    <a:blip r:embed="rId18"/>
                     <a:stretch>
                       <a:fillRect/>
                     </a:stretch>
@@ -3496,6 +3618,19 @@
     </w:p>
     <w:p>
       <w:pPr>
+        <w:rPr>
+          <w:rFonts w:asciiTheme="majorHAnsi" w:eastAsiaTheme="majorEastAsia" w:hAnsiTheme="majorHAnsi" w:cstheme="majorBidi"/>
+          <w:color w:val="0F4761" w:themeColor="accent1" w:themeShade="BF"/>
+          <w:sz w:val="32"/>
+          <w:szCs w:val="32"/>
+        </w:rPr>
+      </w:pPr>
+      <w:r>
+        <w:br w:type="page"/>
+      </w:r>
+    </w:p>
+    <w:p>
+      <w:pPr>
         <w:pStyle w:val="Heading2"/>
       </w:pPr>
       <w:r>
@@ -3516,13 +3651,82 @@
         <mc:AlternateContent>
           <mc:Choice Requires="wps">
             <w:drawing>
-              <wp:anchor distT="0" distB="0" distL="114300" distR="114300" simplePos="0" relativeHeight="251661312" behindDoc="0" locked="0" layoutInCell="1" allowOverlap="1" wp14:anchorId="7A3CF672" wp14:editId="4E7AB0FC">
+              <wp:anchor distT="0" distB="0" distL="114300" distR="114300" simplePos="0" relativeHeight="251662336" behindDoc="0" locked="0" layoutInCell="1" allowOverlap="1" wp14:anchorId="031DF4F7" wp14:editId="1EBF4CF9">
                 <wp:simplePos x="0" y="0"/>
                 <wp:positionH relativeFrom="column">
-                  <wp:posOffset>761725</wp:posOffset>
+                  <wp:posOffset>1806979</wp:posOffset>
                 </wp:positionH>
                 <wp:positionV relativeFrom="paragraph">
-                  <wp:posOffset>2007159</wp:posOffset>
+                  <wp:posOffset>1866735</wp:posOffset>
+                </wp:positionV>
+                <wp:extent cx="688769" cy="380011"/>
+                <wp:effectExtent l="38100" t="0" r="16510" b="58420"/>
+                <wp:wrapNone/>
+                <wp:docPr id="796078595" name="Straight Arrow Connector 4"/>
+                <wp:cNvGraphicFramePr/>
+                <a:graphic xmlns:a="http://schemas.openxmlformats.org/drawingml/2006/main">
+                  <a:graphicData uri="http://schemas.microsoft.com/office/word/2010/wordprocessingShape">
+                    <wps:wsp>
+                      <wps:cNvCnPr/>
+                      <wps:spPr>
+                        <a:xfrm flipH="1">
+                          <a:off x="0" y="0"/>
+                          <a:ext cx="688769" cy="380011"/>
+                        </a:xfrm>
+                        <a:prstGeom prst="straightConnector1">
+                          <a:avLst/>
+                        </a:prstGeom>
+                        <a:ln>
+                          <a:solidFill>
+                            <a:srgbClr val="FF0000"/>
+                          </a:solidFill>
+                          <a:tailEnd type="triangle"/>
+                        </a:ln>
+                      </wps:spPr>
+                      <wps:style>
+                        <a:lnRef idx="1">
+                          <a:schemeClr val="accent1"/>
+                        </a:lnRef>
+                        <a:fillRef idx="0">
+                          <a:schemeClr val="accent1"/>
+                        </a:fillRef>
+                        <a:effectRef idx="0">
+                          <a:schemeClr val="accent1"/>
+                        </a:effectRef>
+                        <a:fontRef idx="minor">
+                          <a:schemeClr val="tx1"/>
+                        </a:fontRef>
+                      </wps:style>
+                      <wps:bodyPr/>
+                    </wps:wsp>
+                  </a:graphicData>
+                </a:graphic>
+              </wp:anchor>
+            </w:drawing>
+          </mc:Choice>
+          <mc:Fallback>
+            <w:pict>
+              <v:shape w14:anchorId="2C8B4B3E" id="Straight Arrow Connector 4" o:spid="_x0000_s1026" type="#_x0000_t32" style="position:absolute;margin-left:142.3pt;margin-top:147pt;width:54.25pt;height:29.9pt;flip:x;z-index:251662336;visibility:visible;mso-wrap-style:square;mso-wrap-distance-left:9pt;mso-wrap-distance-top:0;mso-wrap-distance-right:9pt;mso-wrap-distance-bottom:0;mso-position-horizontal:absolute;mso-position-horizontal-relative:text;mso-position-vertical:absolute;mso-position-vertical-relative:text" o:gfxdata="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" strokecolor="red" strokeweight=".5pt">
+                <v:stroke endarrow="block" joinstyle="miter"/>
+              </v:shape>
+            </w:pict>
+          </mc:Fallback>
+        </mc:AlternateContent>
+      </w:r>
+      <w:r>
+        <w:rPr>
+          <w:noProof/>
+        </w:rPr>
+        <mc:AlternateContent>
+          <mc:Choice Requires="wps">
+            <w:drawing>
+              <wp:anchor distT="0" distB="0" distL="114300" distR="114300" simplePos="0" relativeHeight="251661312" behindDoc="0" locked="0" layoutInCell="1" allowOverlap="1" wp14:anchorId="7A3CF672" wp14:editId="1E76904D">
+                <wp:simplePos x="0" y="0"/>
+                <wp:positionH relativeFrom="column">
+                  <wp:posOffset>642612</wp:posOffset>
+                </wp:positionH>
+                <wp:positionV relativeFrom="paragraph">
+                  <wp:posOffset>1834408</wp:posOffset>
                 </wp:positionV>
                 <wp:extent cx="534389" cy="486888"/>
                 <wp:effectExtent l="0" t="0" r="75565" b="66040"/>
@@ -3571,7 +3775,7 @@
           </mc:Choice>
           <mc:Fallback>
             <w:pict>
-              <v:shape w14:anchorId="0EE41B3A" id="Straight Arrow Connector 3" o:spid="_x0000_s1026" type="#_x0000_t32" style="position:absolute;margin-left:60pt;margin-top:158.05pt;width:42.1pt;height:38.35pt;z-index:251661312;visibility:visible;mso-wrap-style:square;mso-wrap-distance-left:9pt;mso-wrap-distance-top:0;mso-wrap-distance-right:9pt;mso-wrap-distance-bottom:0;mso-position-horizontal:absolute;mso-position-horizontal-relative:text;mso-position-vertical:absolute;mso-position-vertical-relative:text" o:gfxdata="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" strokecolor="red" strokeweight=".5pt">
+              <v:shape w14:anchorId="7993BEC2" id="Straight Arrow Connector 3" o:spid="_x0000_s1026" type="#_x0000_t32" style="position:absolute;margin-left:50.6pt;margin-top:144.45pt;width:42.1pt;height:38.35pt;z-index:251661312;visibility:visible;mso-wrap-style:square;mso-wrap-distance-left:9pt;mso-wrap-distance-top:0;mso-wrap-distance-right:9pt;mso-wrap-distance-bottom:0;mso-position-horizontal:absolute;mso-position-horizontal-relative:text;mso-position-vertical:absolute;mso-position-vertical-relative:text" o:gfxdata="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" strokecolor="red" strokeweight=".5pt">
                 <v:stroke endarrow="block" joinstyle="miter"/>
               </v:shape>
             </w:pict>
@@ -3582,79 +3786,10 @@
         <w:rPr>
           <w:noProof/>
         </w:rPr>
-        <mc:AlternateContent>
-          <mc:Choice Requires="wps">
-            <w:drawing>
-              <wp:anchor distT="0" distB="0" distL="114300" distR="114300" simplePos="0" relativeHeight="251662336" behindDoc="0" locked="0" layoutInCell="1" allowOverlap="1" wp14:anchorId="031DF4F7" wp14:editId="3ECAA5B5">
-                <wp:simplePos x="0" y="0"/>
-                <wp:positionH relativeFrom="column">
-                  <wp:posOffset>1931821</wp:posOffset>
-                </wp:positionH>
-                <wp:positionV relativeFrom="paragraph">
-                  <wp:posOffset>2033678</wp:posOffset>
-                </wp:positionV>
-                <wp:extent cx="688769" cy="380011"/>
-                <wp:effectExtent l="38100" t="0" r="16510" b="58420"/>
-                <wp:wrapNone/>
-                <wp:docPr id="796078595" name="Straight Arrow Connector 4"/>
-                <wp:cNvGraphicFramePr/>
-                <a:graphic xmlns:a="http://schemas.openxmlformats.org/drawingml/2006/main">
-                  <a:graphicData uri="http://schemas.microsoft.com/office/word/2010/wordprocessingShape">
-                    <wps:wsp>
-                      <wps:cNvCnPr/>
-                      <wps:spPr>
-                        <a:xfrm flipH="1">
-                          <a:off x="0" y="0"/>
-                          <a:ext cx="688769" cy="380011"/>
-                        </a:xfrm>
-                        <a:prstGeom prst="straightConnector1">
-                          <a:avLst/>
-                        </a:prstGeom>
-                        <a:ln>
-                          <a:solidFill>
-                            <a:srgbClr val="FF0000"/>
-                          </a:solidFill>
-                          <a:tailEnd type="triangle"/>
-                        </a:ln>
-                      </wps:spPr>
-                      <wps:style>
-                        <a:lnRef idx="1">
-                          <a:schemeClr val="accent1"/>
-                        </a:lnRef>
-                        <a:fillRef idx="0">
-                          <a:schemeClr val="accent1"/>
-                        </a:fillRef>
-                        <a:effectRef idx="0">
-                          <a:schemeClr val="accent1"/>
-                        </a:effectRef>
-                        <a:fontRef idx="minor">
-                          <a:schemeClr val="tx1"/>
-                        </a:fontRef>
-                      </wps:style>
-                      <wps:bodyPr/>
-                    </wps:wsp>
-                  </a:graphicData>
-                </a:graphic>
-              </wp:anchor>
-            </w:drawing>
-          </mc:Choice>
-          <mc:Fallback>
-            <w:pict>
-              <v:shape w14:anchorId="493E73C4" id="Straight Arrow Connector 4" o:spid="_x0000_s1026" type="#_x0000_t32" style="position:absolute;margin-left:152.1pt;margin-top:160.15pt;width:54.25pt;height:29.9pt;flip:x;z-index:251662336;visibility:visible;mso-wrap-style:square;mso-wrap-distance-left:9pt;mso-wrap-distance-top:0;mso-wrap-distance-right:9pt;mso-wrap-distance-bottom:0;mso-position-horizontal:absolute;mso-position-horizontal-relative:text;mso-position-vertical:absolute;mso-position-vertical-relative:text" o:gfxdata="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" strokecolor="red" strokeweight=".5pt">
-                <v:stroke endarrow="block" joinstyle="miter"/>
-              </v:shape>
-            </w:pict>
-          </mc:Fallback>
-        </mc:AlternateContent>
-      </w:r>
-      <w:r>
-        <w:rPr>
-          <w:noProof/>
-        </w:rPr>
         <w:drawing>
-          <wp:inline distT="0" distB="0" distL="0" distR="0" wp14:anchorId="22BDFD06" wp14:editId="406FDE54">
-            <wp:extent cx="3621974" cy="3367457"/>
-            <wp:effectExtent l="0" t="0" r="0" b="4445"/>
+          <wp:inline distT="0" distB="0" distL="0" distR="0" wp14:anchorId="22BDFD06" wp14:editId="038093F6">
+            <wp:extent cx="3360717" cy="3124559"/>
+            <wp:effectExtent l="0" t="0" r="0" b="0"/>
             <wp:docPr id="530869183" name="Picture 1"/>
             <wp:cNvGraphicFramePr>
               <a:graphicFrameLocks xmlns:a="http://schemas.openxmlformats.org/drawingml/2006/main" noChangeAspect="1"/>
@@ -3667,7 +3802,7 @@
                     <pic:cNvPicPr/>
                   </pic:nvPicPr>
                   <pic:blipFill>
-                    <a:blip r:embed="rId18"/>
+                    <a:blip r:embed="rId19"/>
                     <a:stretch>
                       <a:fillRect/>
                     </a:stretch>
@@ -3675,7 +3810,7 @@
                   <pic:spPr>
                     <a:xfrm>
                       <a:off x="0" y="0"/>
-                      <a:ext cx="3621974" cy="3367457"/>
+                      <a:ext cx="3364370" cy="3127955"/>
                     </a:xfrm>
                     <a:prstGeom prst="rect">
                       <a:avLst/>
@@ -3693,19 +3828,32 @@
         <w:t>Insert the lightbar into place and use an m3 screw to hold in place. Grab a 15cm Servo extension lead, cut off the female end and solder to the second LED strip of 12 LEDS, check the arrow direction on the LEDs to make sure you solder to the correct end. Insert LED’s into the light bar, use a small amount of hot glue to fix in place if required.</w:t>
       </w:r>
       <w:r>
+        <w:t xml:space="preserve"> </w:t>
+      </w:r>
+    </w:p>
+    <w:p>
+      <w:r>
+        <w:t>Note: LED’s may not be visible if painting</w:t>
+      </w:r>
+      <w:r>
+        <w:t xml:space="preserve"> so consider this part optional</w:t>
+      </w:r>
+    </w:p>
+    <w:p>
+      <w:r>
         <w:rPr>
           <w:noProof/>
         </w:rPr>
         <mc:AlternateContent>
           <mc:Choice Requires="wps">
             <w:drawing>
-              <wp:anchor distT="0" distB="0" distL="114300" distR="114300" simplePos="0" relativeHeight="251663360" behindDoc="0" locked="0" layoutInCell="1" allowOverlap="1" wp14:anchorId="79B44721" wp14:editId="10B3D417">
+              <wp:anchor distT="0" distB="0" distL="114300" distR="114300" simplePos="0" relativeHeight="251663360" behindDoc="0" locked="0" layoutInCell="1" allowOverlap="1" wp14:anchorId="79B44721" wp14:editId="5D18FEDF">
                 <wp:simplePos x="0" y="0"/>
                 <wp:positionH relativeFrom="column">
-                  <wp:posOffset>1535373</wp:posOffset>
+                  <wp:posOffset>1261044</wp:posOffset>
                 </wp:positionH>
                 <wp:positionV relativeFrom="paragraph">
-                  <wp:posOffset>1000987</wp:posOffset>
+                  <wp:posOffset>904330</wp:posOffset>
                 </wp:positionV>
                 <wp:extent cx="225188" cy="887105"/>
                 <wp:effectExtent l="0" t="38100" r="60960" b="27305"/>
@@ -3754,7 +3902,7 @@
           </mc:Choice>
           <mc:Fallback>
             <w:pict>
-              <v:shape w14:anchorId="2BB7F97B" id="Straight Arrow Connector 5" o:spid="_x0000_s1026" type="#_x0000_t32" style="position:absolute;margin-left:120.9pt;margin-top:78.8pt;width:17.75pt;height:69.85pt;flip:y;z-index:251663360;visibility:visible;mso-wrap-style:square;mso-wrap-distance-left:9pt;mso-wrap-distance-top:0;mso-wrap-distance-right:9pt;mso-wrap-distance-bottom:0;mso-position-horizontal:absolute;mso-position-horizontal-relative:text;mso-position-vertical:absolute;mso-position-vertical-relative:text" o:gfxdata="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" strokecolor="red" strokeweight=".5pt">
+              <v:shape w14:anchorId="45661E24" id="Straight Arrow Connector 5" o:spid="_x0000_s1026" type="#_x0000_t32" style="position:absolute;margin-left:99.3pt;margin-top:71.2pt;width:17.75pt;height:69.85pt;flip:y;z-index:251663360;visibility:visible;mso-wrap-style:square;mso-wrap-distance-left:9pt;mso-wrap-distance-top:0;mso-wrap-distance-right:9pt;mso-wrap-distance-bottom:0;mso-position-horizontal:absolute;mso-position-horizontal-relative:text;mso-position-vertical:absolute;mso-position-vertical-relative:text" o:gfxdata="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" strokecolor="red" strokeweight=".5pt">
                 <v:stroke endarrow="block" joinstyle="miter"/>
               </v:shape>
             </w:pict>
@@ -3766,9 +3914,9 @@
           <w:noProof/>
         </w:rPr>
         <w:drawing>
-          <wp:inline distT="0" distB="0" distL="0" distR="0" wp14:anchorId="1874FB8D" wp14:editId="1DD1F168">
-            <wp:extent cx="3621405" cy="3654268"/>
-            <wp:effectExtent l="0" t="0" r="0" b="3810"/>
+          <wp:inline distT="0" distB="0" distL="0" distR="0" wp14:anchorId="1874FB8D" wp14:editId="6B37F817">
+            <wp:extent cx="3093522" cy="3121595"/>
+            <wp:effectExtent l="0" t="0" r="0" b="3175"/>
             <wp:docPr id="45487246" name="Picture 1"/>
             <wp:cNvGraphicFramePr>
               <a:graphicFrameLocks xmlns:a="http://schemas.openxmlformats.org/drawingml/2006/main" noChangeAspect="1"/>
@@ -3781,7 +3929,7 @@
                     <pic:cNvPicPr/>
                   </pic:nvPicPr>
                   <pic:blipFill>
-                    <a:blip r:embed="rId19"/>
+                    <a:blip r:embed="rId20"/>
                     <a:stretch>
                       <a:fillRect/>
                     </a:stretch>
@@ -3789,7 +3937,7 @@
                   <pic:spPr>
                     <a:xfrm>
                       <a:off x="0" y="0"/>
-                      <a:ext cx="3634979" cy="3667965"/>
+                      <a:ext cx="3108798" cy="3137010"/>
                     </a:xfrm>
                     <a:prstGeom prst="rect">
                       <a:avLst/>
@@ -4057,7 +4205,7 @@
                     <pic:cNvPicPr/>
                   </pic:nvPicPr>
                   <pic:blipFill>
-                    <a:blip r:embed="rId20"/>
+                    <a:blip r:embed="rId21"/>
                     <a:stretch>
                       <a:fillRect/>
                     </a:stretch>
@@ -4106,6 +4254,9 @@
     </w:p>
     <w:p>
       <w:r>
+        <w:rPr>
+          <w:noProof/>
+        </w:rPr>
         <w:drawing>
           <wp:inline distT="0" distB="0" distL="0" distR="0" wp14:anchorId="25003E4A" wp14:editId="7BFCE754">
             <wp:extent cx="4365266" cy="2481034"/>
@@ -4122,7 +4273,7 @@
                     <pic:cNvPicPr/>
                   </pic:nvPicPr>
                   <pic:blipFill>
-                    <a:blip r:embed="rId21"/>
+                    <a:blip r:embed="rId22"/>
                     <a:stretch>
                       <a:fillRect/>
                     </a:stretch>
@@ -4223,7 +4374,7 @@
           </mc:Choice>
           <mc:Fallback>
             <w:pict>
-              <v:shapetype w14:anchorId="6F099A21" id="_x0000_t32" coordsize="21600,21600" o:spt="32" o:oned="t" path="m,l21600,21600e" filled="f">
+              <v:shapetype w14:anchorId="2578BC82" id="_x0000_t32" coordsize="21600,21600" o:spt="32" o:oned="t" path="m,l21600,21600e" filled="f">
                 <v:path arrowok="t" fillok="f" o:connecttype="none"/>
                 <o:lock v:ext="edit" shapetype="t"/>
               </v:shapetype>
@@ -4302,7 +4453,7 @@
           </mc:Choice>
           <mc:Fallback>
             <w:pict>
-              <v:shape w14:anchorId="4ED64BB4" id="Straight Arrow Connector 32" o:spid="_x0000_s1026" type="#_x0000_t32" style="position:absolute;margin-left:169.4pt;margin-top:167.25pt;width:65.6pt;height:34.35pt;flip:x y;z-index:251697152;visibility:visible;mso-wrap-style:square;mso-width-percent:0;mso-height-percent:0;mso-wrap-distance-left:9pt;mso-wrap-distance-top:0;mso-wrap-distance-right:9pt;mso-wrap-distance-bottom:0;mso-position-horizontal:absolute;mso-position-horizontal-relative:text;mso-position-vertical:absolute;mso-position-vertical-relative:text;mso-width-percent:0;mso-height-percent:0;mso-width-relative:margin;mso-height-relative:margin" o:gfxdata="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" strokecolor="red" strokeweight=".5pt">
+              <v:shape w14:anchorId="51159CBF" id="Straight Arrow Connector 32" o:spid="_x0000_s1026" type="#_x0000_t32" style="position:absolute;margin-left:169.4pt;margin-top:167.25pt;width:65.6pt;height:34.35pt;flip:x y;z-index:251697152;visibility:visible;mso-wrap-style:square;mso-width-percent:0;mso-height-percent:0;mso-wrap-distance-left:9pt;mso-wrap-distance-top:0;mso-wrap-distance-right:9pt;mso-wrap-distance-bottom:0;mso-position-horizontal:absolute;mso-position-horizontal-relative:text;mso-position-vertical:absolute;mso-position-vertical-relative:text;mso-width-percent:0;mso-height-percent:0;mso-width-relative:margin;mso-height-relative:margin" o:gfxdata="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" strokecolor="red" strokeweight=".5pt">
                 <v:stroke endarrow="block" joinstyle="miter"/>
               </v:shape>
             </w:pict>
@@ -4374,7 +4525,7 @@
           </mc:Choice>
           <mc:Fallback>
             <w:pict>
-              <v:shape w14:anchorId="7C8B948F" id="Straight Arrow Connector 35" o:spid="_x0000_s1026" type="#_x0000_t32" style="position:absolute;margin-left:36.7pt;margin-top:232.65pt;width:48.25pt;height:3.6pt;flip:y;z-index:251700224;visibility:visible;mso-wrap-style:square;mso-height-percent:0;mso-wrap-distance-left:9pt;mso-wrap-distance-top:0;mso-wrap-distance-right:9pt;mso-wrap-distance-bottom:0;mso-position-horizontal:absolute;mso-position-horizontal-relative:text;mso-position-vertical:absolute;mso-position-vertical-relative:text;mso-height-percent:0;mso-height-relative:margin" o:gfxdata="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" strokecolor="red" strokeweight=".5pt">
+              <v:shape w14:anchorId="229431FA" id="Straight Arrow Connector 35" o:spid="_x0000_s1026" type="#_x0000_t32" style="position:absolute;margin-left:36.7pt;margin-top:232.65pt;width:48.25pt;height:3.6pt;flip:y;z-index:251700224;visibility:visible;mso-wrap-style:square;mso-height-percent:0;mso-wrap-distance-left:9pt;mso-wrap-distance-top:0;mso-wrap-distance-right:9pt;mso-wrap-distance-bottom:0;mso-position-horizontal:absolute;mso-position-horizontal-relative:text;mso-position-vertical:absolute;mso-position-vertical-relative:text;mso-height-percent:0;mso-height-relative:margin" o:gfxdata="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" strokecolor="red" strokeweight=".5pt">
                 <v:stroke endarrow="block" joinstyle="miter"/>
               </v:shape>
             </w:pict>
@@ -4443,7 +4594,7 @@
           </mc:Choice>
           <mc:Fallback>
             <w:pict>
-              <v:shape w14:anchorId="043B8240" id="Straight Arrow Connector 34" o:spid="_x0000_s1026" type="#_x0000_t32" style="position:absolute;margin-left:42.1pt;margin-top:192.8pt;width:38.05pt;height:19.7pt;z-index:251699200;visibility:visible;mso-wrap-style:square;mso-wrap-distance-left:9pt;mso-wrap-distance-top:0;mso-wrap-distance-right:9pt;mso-wrap-distance-bottom:0;mso-position-horizontal:absolute;mso-position-horizontal-relative:text;mso-position-vertical:absolute;mso-position-vertical-relative:text" o:gfxdata="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" strokecolor="red" strokeweight=".5pt">
+              <v:shape w14:anchorId="5F64251A" id="Straight Arrow Connector 34" o:spid="_x0000_s1026" type="#_x0000_t32" style="position:absolute;margin-left:42.1pt;margin-top:192.8pt;width:38.05pt;height:19.7pt;z-index:251699200;visibility:visible;mso-wrap-style:square;mso-wrap-distance-left:9pt;mso-wrap-distance-top:0;mso-wrap-distance-right:9pt;mso-wrap-distance-bottom:0;mso-position-horizontal:absolute;mso-position-horizontal-relative:text;mso-position-vertical:absolute;mso-position-vertical-relative:text" o:gfxdata="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" strokecolor="red" strokeweight=".5pt">
                 <v:stroke endarrow="block" joinstyle="miter"/>
               </v:shape>
             </w:pict>
@@ -4451,6 +4602,9 @@
         </mc:AlternateContent>
       </w:r>
       <w:r>
+        <w:rPr>
+          <w:noProof/>
+        </w:rPr>
         <w:drawing>
           <wp:inline distT="0" distB="0" distL="0" distR="0" wp14:anchorId="629C85E2" wp14:editId="2F53907B">
             <wp:extent cx="3737113" cy="3531336"/>
@@ -4467,7 +4621,7 @@
                     <pic:cNvPicPr/>
                   </pic:nvPicPr>
                   <pic:blipFill>
-                    <a:blip r:embed="rId22"/>
+                    <a:blip r:embed="rId23"/>
                     <a:stretch>
                       <a:fillRect/>
                     </a:stretch>
@@ -4504,7 +4658,7 @@
     </w:p>
     <w:p>
       <w:r>
-        <w:t>This could really do with a custom PCB being made to tidy this up as the end result looks something like this.</w:t>
+        <w:t>This could really do with a custom PCB being made to tidy this up as the end result looks like this.</w:t>
       </w:r>
     </w:p>
     <w:p>
@@ -4528,7 +4682,7 @@
                     <pic:cNvPicPr/>
                   </pic:nvPicPr>
                   <pic:blipFill>
-                    <a:blip r:embed="rId23"/>
+                    <a:blip r:embed="rId24"/>
                     <a:stretch>
                       <a:fillRect/>
                     </a:stretch>
@@ -4615,7 +4769,7 @@
                     <pic:cNvPicPr/>
                   </pic:nvPicPr>
                   <pic:blipFill>
-                    <a:blip r:embed="rId24">
+                    <a:blip r:embed="rId25">
                       <a:extLst>
                         <a:ext uri="{28A0092B-C50C-407E-A947-70E740481C1C}">
                           <a14:useLocalDpi xmlns:a14="http://schemas.microsoft.com/office/drawing/2010/main" val="0"/>
@@ -4777,35 +4931,6 @@
     <w:p/>
     <w:p>
       <w:pPr>
-        <w:rPr>
-          <w:b/>
-          <w:bCs/>
-        </w:rPr>
-      </w:pPr>
-      <w:r>
-        <w:rPr>
-          <w:b/>
-          <w:bCs/>
-        </w:rPr>
-        <w:t>Chest LED</w:t>
-      </w:r>
-      <w:r>
-        <w:rPr>
-          <w:b/>
-          <w:bCs/>
-        </w:rPr>
-        <w:t xml:space="preserve"> Wiring</w:t>
-      </w:r>
-      <w:r>
-        <w:rPr>
-          <w:b/>
-          <w:bCs/>
-        </w:rPr>
-        <w:t xml:space="preserve"> (move to Nano Code)</w:t>
-      </w:r>
-    </w:p>
-    <w:p>
-      <w:pPr>
         <w:pStyle w:val="ListParagraph"/>
         <w:numPr>
           <w:ilvl w:val="0"/>
@@ -4813,45 +4938,6 @@
         </w:numPr>
       </w:pPr>
       <w:r>
-        <w:t>13</w:t>
-      </w:r>
-    </w:p>
-    <w:p>
-      <w:pPr>
-        <w:pStyle w:val="ListParagraph"/>
-        <w:numPr>
-          <w:ilvl w:val="0"/>
-          <w:numId w:val="6"/>
-        </w:numPr>
-      </w:pPr>
-      <w:r>
-        <w:t>12</w:t>
-      </w:r>
-    </w:p>
-    <w:p>
-      <w:pPr>
-        <w:pStyle w:val="ListParagraph"/>
-        <w:numPr>
-          <w:ilvl w:val="0"/>
-          <w:numId w:val="6"/>
-        </w:numPr>
-      </w:pPr>
-      <w:r>
-        <w:t>1</w:t>
-      </w:r>
-    </w:p>
-    <w:p>
-      <w:pPr>
-        <w:pStyle w:val="ListParagraph"/>
-        <w:numPr>
-          <w:ilvl w:val="0"/>
-          <w:numId w:val="6"/>
-        </w:numPr>
-      </w:pPr>
-      <w:r>
-        <w:t>0</w:t>
-      </w:r>
-      <w:r>
         <w:br w:type="page"/>
       </w:r>
     </w:p>
@@ -4961,7 +5047,10 @@
         </w:numPr>
       </w:pPr>
       <w:r>
-        <w:t>Chest LED Strip to Pin D7</w:t>
+        <w:t>Chest LED Strip to Pin D</w:t>
+      </w:r>
+      <w:r>
+        <w:t>4</w:t>
       </w:r>
     </w:p>
     <w:p>
@@ -4979,17 +5068,288 @@
       </w:r>
     </w:p>
     <w:p>
-      <w:hyperlink r:id="rId25" w:history="1">
+      <w:pPr>
+        <w:rPr>
+          <w:rStyle w:val="Hyperlink"/>
+        </w:rPr>
+      </w:pPr>
+      <w:hyperlink r:id="rId26" w:history="1">
         <w:r>
           <w:rPr>
             <w:rStyle w:val="Hyperlink"/>
           </w:rPr>
-          <w:t>https://github.com/ShimmerNZ/EVE-2.0</w:t>
+          <w:t>https://github.com/ShimmerN</w:t>
+        </w:r>
+        <w:r>
+          <w:rPr>
+            <w:rStyle w:val="Hyperlink"/>
+          </w:rPr>
+          <w:t>Z</w:t>
+        </w:r>
+        <w:r>
+          <w:rPr>
+            <w:rStyle w:val="Hyperlink"/>
+          </w:rPr>
+          <w:t>/EVE-2.0</w:t>
         </w:r>
       </w:hyperlink>
     </w:p>
+    <w:p>
+      <w:pPr>
+        <w:pStyle w:val="Heading3"/>
+        <w:rPr>
+          <w:rStyle w:val="Hyperlink"/>
+          <w:u w:val="none"/>
+        </w:rPr>
+      </w:pPr>
+      <w:r>
+        <w:rPr>
+          <w:rStyle w:val="Hyperlink"/>
+          <w:u w:val="none"/>
+        </w:rPr>
+        <w:t>Pol</w:t>
+      </w:r>
+      <w:r>
+        <w:rPr>
+          <w:rStyle w:val="Hyperlink"/>
+          <w:u w:val="none"/>
+        </w:rPr>
+        <w:t>o</w:t>
+      </w:r>
+      <w:r>
+        <w:rPr>
+          <w:rStyle w:val="Hyperlink"/>
+          <w:u w:val="none"/>
+        </w:rPr>
+        <w:t>lu Maestro</w:t>
+      </w:r>
+    </w:p>
+    <w:p>
+      <w:pPr>
+        <w:pStyle w:val="ListParagraph"/>
+        <w:numPr>
+          <w:ilvl w:val="0"/>
+          <w:numId w:val="7"/>
+        </w:numPr>
+      </w:pPr>
+      <w:r>
+        <w:t>Channel 0 – Arm Extender</w:t>
+      </w:r>
+    </w:p>
+    <w:p>
+      <w:pPr>
+        <w:pStyle w:val="ListParagraph"/>
+        <w:numPr>
+          <w:ilvl w:val="0"/>
+          <w:numId w:val="7"/>
+        </w:numPr>
+      </w:pPr>
+      <w:r>
+        <w:t>Channel 1 - Left Arm</w:t>
+      </w:r>
+    </w:p>
+    <w:p>
+      <w:pPr>
+        <w:pStyle w:val="ListParagraph"/>
+        <w:numPr>
+          <w:ilvl w:val="0"/>
+          <w:numId w:val="7"/>
+        </w:numPr>
+      </w:pPr>
+      <w:r>
+        <w:t>Channel 2 – Right Arm</w:t>
+      </w:r>
+    </w:p>
+    <w:p>
+      <w:pPr>
+        <w:pStyle w:val="ListParagraph"/>
+        <w:numPr>
+          <w:ilvl w:val="0"/>
+          <w:numId w:val="7"/>
+        </w:numPr>
+      </w:pPr>
+      <w:r>
+        <w:t>Channel 3 – Neck</w:t>
+      </w:r>
+    </w:p>
+    <w:p>
+      <w:r>
+        <w:t>The below should be the configuration when the arms are down and inside the bottom:</w:t>
+      </w:r>
+    </w:p>
+    <w:p>
+      <w:r>
+        <w:drawing>
+          <wp:inline distT="0" distB="0" distL="0" distR="0" wp14:anchorId="3946C750" wp14:editId="3976B2AD">
+            <wp:extent cx="3227984" cy="1406208"/>
+            <wp:effectExtent l="0" t="0" r="0" b="3810"/>
+            <wp:docPr id="1252206808" name="Picture 1" descr="A screenshot of a computer&#10;&#10;Description automatically generated"/>
+            <wp:cNvGraphicFramePr>
+              <a:graphicFrameLocks xmlns:a="http://schemas.openxmlformats.org/drawingml/2006/main" noChangeAspect="1"/>
+            </wp:cNvGraphicFramePr>
+            <a:graphic xmlns:a="http://schemas.openxmlformats.org/drawingml/2006/main">
+              <a:graphicData uri="http://schemas.openxmlformats.org/drawingml/2006/picture">
+                <pic:pic xmlns:pic="http://schemas.openxmlformats.org/drawingml/2006/picture">
+                  <pic:nvPicPr>
+                    <pic:cNvPr id="1252206808" name="Picture 1" descr="A screenshot of a computer&#10;&#10;Description automatically generated"/>
+                    <pic:cNvPicPr/>
+                  </pic:nvPicPr>
+                  <pic:blipFill>
+                    <a:blip r:embed="rId27"/>
+                    <a:stretch>
+                      <a:fillRect/>
+                    </a:stretch>
+                  </pic:blipFill>
+                  <pic:spPr>
+                    <a:xfrm>
+                      <a:off x="0" y="0"/>
+                      <a:ext cx="3245588" cy="1413877"/>
+                    </a:xfrm>
+                    <a:prstGeom prst="rect">
+                      <a:avLst/>
+                    </a:prstGeom>
+                  </pic:spPr>
+                </pic:pic>
+              </a:graphicData>
+            </a:graphic>
+          </wp:inline>
+        </w:drawing>
+      </w:r>
+    </w:p>
+    <w:p>
+      <w:r>
+        <w:t>Copy the contents of Code.txt from the Github repo to the Script tab and click “Apply Settings”</w:t>
+      </w:r>
+      <w:r>
+        <w:t>. You can create your own sequence just ensure that it always finishes with the arms fully retracted. To trigger via the Arduino on the script page make sure for the Sequence subroutines they are ended with “quit” instead of “return” (the frame subroutines should be “return”).</w:t>
+      </w:r>
+    </w:p>
+    <w:p>
+      <w:pPr>
+        <w:pStyle w:val="Heading3"/>
+        <w:rPr>
+          <w:rStyle w:val="Hyperlink"/>
+          <w:u w:val="none"/>
+        </w:rPr>
+      </w:pPr>
+      <w:r>
+        <w:rPr>
+          <w:rStyle w:val="Hyperlink"/>
+          <w:u w:val="none"/>
+        </w:rPr>
+        <w:t>Teensy 4.0 Express</w:t>
+      </w:r>
+    </w:p>
+    <w:p>
+      <w:r>
+        <w:t xml:space="preserve">The code used is based off the Uncanny Eyes project which has more extensive documentation available here: </w:t>
+      </w:r>
+      <w:hyperlink r:id="rId28" w:history="1">
+        <w:r>
+          <w:rPr>
+            <w:rStyle w:val="Hyperlink"/>
+          </w:rPr>
+          <w:t>https://learn.adafruit.com/animated-electronic-eyes/overview</w:t>
+        </w:r>
+      </w:hyperlink>
+      <w:r>
+        <w:t xml:space="preserve"> </w:t>
+      </w:r>
+    </w:p>
+    <w:p>
+      <w:r>
+        <w:t xml:space="preserve">The primary changes are to the Sclera and Eyelid graphics. You can modify those files to adjust how Eve’s eye shape and blinking looks. </w:t>
+      </w:r>
+      <w:r>
+        <w:t>To do this open a terminal navigate to the convert folder and execute the below:</w:t>
+      </w:r>
+    </w:p>
+    <w:p>
+      <w:r>
+        <w:t xml:space="preserve">python tablegen.py </w:t>
+      </w:r>
+      <w:r>
+        <w:t>Eve</w:t>
+      </w:r>
+      <w:r>
+        <w:t xml:space="preserve">Eye/sclera.png </w:t>
+      </w:r>
+      <w:r>
+        <w:t>Eve</w:t>
+      </w:r>
+      <w:r>
+        <w:t xml:space="preserve">Eye/iris.png </w:t>
+      </w:r>
+      <w:r>
+        <w:t>Eve</w:t>
+      </w:r>
+      <w:r>
+        <w:t xml:space="preserve">Eye/lid-upper-symmetrical.png </w:t>
+      </w:r>
+      <w:r>
+        <w:t>Eve</w:t>
+      </w:r>
+      <w:r>
+        <w:t xml:space="preserve">Eye/lid-lower-symmetrical.png </w:t>
+      </w:r>
+      <w:r>
+        <w:t>Eve</w:t>
+      </w:r>
+      <w:r>
+        <w:t xml:space="preserve">Eye/lid-upper.png </w:t>
+      </w:r>
+      <w:r>
+        <w:t>Eve</w:t>
+      </w:r>
+      <w:r>
+        <w:t xml:space="preserve">Eye/lid-lower.png </w:t>
+      </w:r>
+      <w:r>
+        <w:t>2</w:t>
+      </w:r>
+      <w:r>
+        <w:t xml:space="preserve"> &gt; </w:t>
+      </w:r>
+      <w:r>
+        <w:t>Eve</w:t>
+      </w:r>
+      <w:r>
+        <w:t>Eye.h</w:t>
+      </w:r>
+    </w:p>
+    <w:p>
+      <w:r>
+        <w:t>This will produce a file called EveEye.h this will need to be copied to ..\EveTeensy\Eve\Graphics</w:t>
+      </w:r>
+    </w:p>
+    <w:p>
+      <w:r>
+        <w:t>If you have problems with compiling, open the EveEye.h file in a text editor (e.g. Notepad++) and change the encoding to ANSI or UTF-8 as it will error if UTF-16</w:t>
+      </w:r>
+    </w:p>
+    <w:p>
+      <w:pPr>
+        <w:pStyle w:val="Heading3"/>
+        <w:rPr>
+          <w:rStyle w:val="Hyperlink"/>
+          <w:u w:val="none"/>
+        </w:rPr>
+      </w:pPr>
+      <w:r>
+        <w:rPr>
+          <w:rStyle w:val="Hyperlink"/>
+          <w:u w:val="none"/>
+        </w:rPr>
+        <w:t>Arduino Nano</w:t>
+      </w:r>
+    </w:p>
+    <w:p>
+      <w:r>
+        <w:t>The Body LED code was never completed as I painted mine which meant I couldn’t see the LED shine through. There is however a base light chasing effect with white light that is included.</w:t>
+      </w:r>
+    </w:p>
     <w:sectPr>
-      <w:footerReference w:type="default" r:id="rId26"/>
+      <w:footerReference w:type="default" r:id="rId29"/>
       <w:pgSz w:w="11906" w:h="16838"/>
       <w:pgMar w:top="1440" w:right="1440" w:bottom="1440" w:left="1440" w:header="708" w:footer="708" w:gutter="0"/>
       <w:cols w:space="708"/>
@@ -5209,9 +5569,9 @@
     </w:lvl>
   </w:abstractNum>
   <w:abstractNum w:abstractNumId="1" w15:restartNumberingAfterBreak="0">
-    <w:nsid w:val="58BE4A34"/>
+    <w:nsid w:val="500A4E29"/>
     <w:multiLevelType w:val="hybridMultilevel"/>
-    <w:tmpl w:val="D6AE88EE"/>
+    <w:tmpl w:val="9F064B52"/>
     <w:lvl w:ilvl="0" w:tplc="14090001">
       <w:start w:val="1"/>
       <w:numFmt w:val="bullet"/>
@@ -5322,9 +5682,9 @@
     </w:lvl>
   </w:abstractNum>
   <w:abstractNum w:abstractNumId="2" w15:restartNumberingAfterBreak="0">
-    <w:nsid w:val="671909E0"/>
+    <w:nsid w:val="58BE4A34"/>
     <w:multiLevelType w:val="hybridMultilevel"/>
-    <w:tmpl w:val="17486DE2"/>
+    <w:tmpl w:val="D6AE88EE"/>
     <w:lvl w:ilvl="0" w:tplc="14090001">
       <w:start w:val="1"/>
       <w:numFmt w:val="bullet"/>
@@ -5435,9 +5795,9 @@
     </w:lvl>
   </w:abstractNum>
   <w:abstractNum w:abstractNumId="3" w15:restartNumberingAfterBreak="0">
-    <w:nsid w:val="6C41438F"/>
+    <w:nsid w:val="671909E0"/>
     <w:multiLevelType w:val="hybridMultilevel"/>
-    <w:tmpl w:val="22CC3A84"/>
+    <w:tmpl w:val="17486DE2"/>
     <w:lvl w:ilvl="0" w:tplc="14090001">
       <w:start w:val="1"/>
       <w:numFmt w:val="bullet"/>
@@ -5548,9 +5908,9 @@
     </w:lvl>
   </w:abstractNum>
   <w:abstractNum w:abstractNumId="4" w15:restartNumberingAfterBreak="0">
-    <w:nsid w:val="73BD7AE2"/>
+    <w:nsid w:val="6C41438F"/>
     <w:multiLevelType w:val="hybridMultilevel"/>
-    <w:tmpl w:val="FF6A35E6"/>
+    <w:tmpl w:val="22CC3A84"/>
     <w:lvl w:ilvl="0" w:tplc="14090001">
       <w:start w:val="1"/>
       <w:numFmt w:val="bullet"/>
@@ -5661,9 +6021,9 @@
     </w:lvl>
   </w:abstractNum>
   <w:abstractNum w:abstractNumId="5" w15:restartNumberingAfterBreak="0">
-    <w:nsid w:val="7DB00D08"/>
+    <w:nsid w:val="73BD7AE2"/>
     <w:multiLevelType w:val="hybridMultilevel"/>
-    <w:tmpl w:val="20FE21F0"/>
+    <w:tmpl w:val="FF6A35E6"/>
     <w:lvl w:ilvl="0" w:tplc="14090001">
       <w:start w:val="1"/>
       <w:numFmt w:val="bullet"/>
@@ -5773,23 +6133,139 @@
       </w:rPr>
     </w:lvl>
   </w:abstractNum>
+  <w:abstractNum w:abstractNumId="6" w15:restartNumberingAfterBreak="0">
+    <w:nsid w:val="7DB00D08"/>
+    <w:multiLevelType w:val="hybridMultilevel"/>
+    <w:tmpl w:val="20FE21F0"/>
+    <w:lvl w:ilvl="0" w:tplc="14090001">
+      <w:start w:val="1"/>
+      <w:numFmt w:val="bullet"/>
+      <w:lvlText w:val=""/>
+      <w:lvlJc w:val="left"/>
+      <w:pPr>
+        <w:ind w:left="720" w:hanging="360"/>
+      </w:pPr>
+      <w:rPr>
+        <w:rFonts w:ascii="Symbol" w:hAnsi="Symbol" w:hint="default"/>
+      </w:rPr>
+    </w:lvl>
+    <w:lvl w:ilvl="1" w:tplc="14090003" w:tentative="1">
+      <w:start w:val="1"/>
+      <w:numFmt w:val="bullet"/>
+      <w:lvlText w:val="o"/>
+      <w:lvlJc w:val="left"/>
+      <w:pPr>
+        <w:ind w:left="1440" w:hanging="360"/>
+      </w:pPr>
+      <w:rPr>
+        <w:rFonts w:ascii="Courier New" w:hAnsi="Courier New" w:cs="Courier New" w:hint="default"/>
+      </w:rPr>
+    </w:lvl>
+    <w:lvl w:ilvl="2" w:tplc="14090005" w:tentative="1">
+      <w:start w:val="1"/>
+      <w:numFmt w:val="bullet"/>
+      <w:lvlText w:val=""/>
+      <w:lvlJc w:val="left"/>
+      <w:pPr>
+        <w:ind w:left="2160" w:hanging="360"/>
+      </w:pPr>
+      <w:rPr>
+        <w:rFonts w:ascii="Wingdings" w:hAnsi="Wingdings" w:hint="default"/>
+      </w:rPr>
+    </w:lvl>
+    <w:lvl w:ilvl="3" w:tplc="14090001" w:tentative="1">
+      <w:start w:val="1"/>
+      <w:numFmt w:val="bullet"/>
+      <w:lvlText w:val=""/>
+      <w:lvlJc w:val="left"/>
+      <w:pPr>
+        <w:ind w:left="2880" w:hanging="360"/>
+      </w:pPr>
+      <w:rPr>
+        <w:rFonts w:ascii="Symbol" w:hAnsi="Symbol" w:hint="default"/>
+      </w:rPr>
+    </w:lvl>
+    <w:lvl w:ilvl="4" w:tplc="14090003" w:tentative="1">
+      <w:start w:val="1"/>
+      <w:numFmt w:val="bullet"/>
+      <w:lvlText w:val="o"/>
+      <w:lvlJc w:val="left"/>
+      <w:pPr>
+        <w:ind w:left="3600" w:hanging="360"/>
+      </w:pPr>
+      <w:rPr>
+        <w:rFonts w:ascii="Courier New" w:hAnsi="Courier New" w:cs="Courier New" w:hint="default"/>
+      </w:rPr>
+    </w:lvl>
+    <w:lvl w:ilvl="5" w:tplc="14090005" w:tentative="1">
+      <w:start w:val="1"/>
+      <w:numFmt w:val="bullet"/>
+      <w:lvlText w:val=""/>
+      <w:lvlJc w:val="left"/>
+      <w:pPr>
+        <w:ind w:left="4320" w:hanging="360"/>
+      </w:pPr>
+      <w:rPr>
+        <w:rFonts w:ascii="Wingdings" w:hAnsi="Wingdings" w:hint="default"/>
+      </w:rPr>
+    </w:lvl>
+    <w:lvl w:ilvl="6" w:tplc="14090001" w:tentative="1">
+      <w:start w:val="1"/>
+      <w:numFmt w:val="bullet"/>
+      <w:lvlText w:val=""/>
+      <w:lvlJc w:val="left"/>
+      <w:pPr>
+        <w:ind w:left="5040" w:hanging="360"/>
+      </w:pPr>
+      <w:rPr>
+        <w:rFonts w:ascii="Symbol" w:hAnsi="Symbol" w:hint="default"/>
+      </w:rPr>
+    </w:lvl>
+    <w:lvl w:ilvl="7" w:tplc="14090003" w:tentative="1">
+      <w:start w:val="1"/>
+      <w:numFmt w:val="bullet"/>
+      <w:lvlText w:val="o"/>
+      <w:lvlJc w:val="left"/>
+      <w:pPr>
+        <w:ind w:left="5760" w:hanging="360"/>
+      </w:pPr>
+      <w:rPr>
+        <w:rFonts w:ascii="Courier New" w:hAnsi="Courier New" w:cs="Courier New" w:hint="default"/>
+      </w:rPr>
+    </w:lvl>
+    <w:lvl w:ilvl="8" w:tplc="14090005" w:tentative="1">
+      <w:start w:val="1"/>
+      <w:numFmt w:val="bullet"/>
+      <w:lvlText w:val=""/>
+      <w:lvlJc w:val="left"/>
+      <w:pPr>
+        <w:ind w:left="6480" w:hanging="360"/>
+      </w:pPr>
+      <w:rPr>
+        <w:rFonts w:ascii="Wingdings" w:hAnsi="Wingdings" w:hint="default"/>
+      </w:rPr>
+    </w:lvl>
+  </w:abstractNum>
   <w:num w:numId="1" w16cid:durableId="1430277751">
-    <w:abstractNumId w:val="5"/>
+    <w:abstractNumId w:val="6"/>
   </w:num>
   <w:num w:numId="2" w16cid:durableId="1324427086">
     <w:abstractNumId w:val="0"/>
   </w:num>
   <w:num w:numId="3" w16cid:durableId="55906624">
+    <w:abstractNumId w:val="3"/>
+  </w:num>
+  <w:num w:numId="4" w16cid:durableId="2026899351">
     <w:abstractNumId w:val="2"/>
   </w:num>
-  <w:num w:numId="4" w16cid:durableId="2026899351">
-    <w:abstractNumId w:val="1"/>
+  <w:num w:numId="5" w16cid:durableId="1590649">
+    <w:abstractNumId w:val="5"/>
   </w:num>
-  <w:num w:numId="5" w16cid:durableId="1590649">
+  <w:num w:numId="6" w16cid:durableId="1139567595">
     <w:abstractNumId w:val="4"/>
   </w:num>
-  <w:num w:numId="6" w16cid:durableId="1139567595">
-    <w:abstractNumId w:val="3"/>
+  <w:num w:numId="7" w16cid:durableId="195891939">
+    <w:abstractNumId w:val="1"/>
   </w:num>
 </w:numbering>
 </file>
@@ -6194,6 +6670,7 @@
   <w:style w:type="paragraph" w:default="1" w:styleId="Normal">
     <w:name w:val="Normal"/>
     <w:qFormat/>
+    <w:rsid w:val="00586F8B"/>
   </w:style>
   <w:style w:type="paragraph" w:styleId="Heading1">
     <w:name w:val="heading 1"/>
@@ -6244,7 +6721,6 @@
     <w:next w:val="Normal"/>
     <w:link w:val="Heading3Char"/>
     <w:uiPriority w:val="9"/>
-    <w:semiHidden/>
     <w:unhideWhenUsed/>
     <w:qFormat/>
     <w:rsid w:val="00222413"/>
@@ -6450,7 +6926,6 @@
     <w:basedOn w:val="DefaultParagraphFont"/>
     <w:link w:val="Heading3"/>
     <w:uiPriority w:val="9"/>
-    <w:semiHidden/>
     <w:rsid w:val="00222413"/>
     <w:rPr>
       <w:rFonts w:eastAsiaTheme="majorEastAsia" w:cstheme="majorBidi"/>
@@ -6775,6 +7250,18 @@
     <w:uiPriority w:val="99"/>
     <w:rsid w:val="00F944CD"/>
   </w:style>
+  <w:style w:type="character" w:styleId="FollowedHyperlink">
+    <w:name w:val="FollowedHyperlink"/>
+    <w:basedOn w:val="DefaultParagraphFont"/>
+    <w:uiPriority w:val="99"/>
+    <w:semiHidden/>
+    <w:unhideWhenUsed/>
+    <w:rsid w:val="002070F4"/>
+    <w:rPr>
+      <w:color w:val="96607D" w:themeColor="followedHyperlink"/>
+      <w:u w:val="single"/>
+    </w:rPr>
+  </w:style>
 </w:styles>
 </file>
 

</xml_diff>